<commit_message>
segundo comit con primera parte de la definicion del problema.
</commit_message>
<xml_diff>
--- a/AnteProyecto_JoseHernandez.docx
+++ b/AnteProyecto_JoseHernandez.docx
@@ -114,7 +114,7 @@
                     </pic:cNvPicPr>
                   </pic:nvPicPr>
                   <pic:blipFill>
-                    <a:blip r:embed="rId7">
+                    <a:blip r:embed="rId8">
                       <a:extLst>
                         <a:ext uri="{28A0092B-C50C-407E-A947-70E740481C1C}">
                           <a14:useLocalDpi xmlns:a14="http://schemas.microsoft.com/office/drawing/2010/main" val="0"/>
@@ -367,17 +367,7 @@
           <w:szCs w:val="20"/>
           <w:lang w:val="es-ES"/>
         </w:rPr>
-        <w:t>Cod</w:t>
-      </w:r>
-      <w:r>
-        <w:rPr>
-          <w:rFonts w:ascii="Arial" w:eastAsia="Times New Roman" w:hAnsi="Arial" w:cs="Arial"/>
-          <w:color w:val="000000" w:themeColor="text1"/>
-          <w:sz w:val="28"/>
-          <w:szCs w:val="20"/>
-          <w:lang w:val="es-ES"/>
-        </w:rPr>
-        <w:t xml:space="preserve">irector: </w:t>
+        <w:t xml:space="preserve">Codirector: </w:t>
       </w:r>
       <w:r>
         <w:rPr>
@@ -386,16 +376,7 @@
           <w:sz w:val="28"/>
           <w:szCs w:val="28"/>
         </w:rPr>
-        <w:t>PhD. César Alberto Collazos Ordóñez</w:t>
-      </w:r>
-      <w:r>
-        <w:rPr>
-          <w:rFonts w:ascii="Arial" w:hAnsi="Arial" w:cs="Arial"/>
-          <w:color w:val="000000" w:themeColor="text1"/>
-          <w:sz w:val="28"/>
-          <w:szCs w:val="28"/>
-        </w:rPr>
-        <w:t xml:space="preserve"> </w:t>
+        <w:t xml:space="preserve">PhD. César Alberto Collazos Ordóñez </w:t>
       </w:r>
     </w:p>
     <w:p>
@@ -1509,15 +1490,7 @@
           <w:noProof/>
           <w:szCs w:val="22"/>
         </w:rPr>
-        <w:t>8</w:t>
-      </w:r>
-      <w:r>
-        <w:rPr>
-          <w:rFonts w:ascii="Arial" w:hAnsi="Arial" w:cs="Arial"/>
-          <w:noProof/>
-          <w:szCs w:val="22"/>
-        </w:rPr>
-        <w:t>.</w:t>
+        <w:t>8.</w:t>
       </w:r>
       <w:r>
         <w:rPr>
@@ -1620,40 +1593,6 @@
           <w:rFonts w:ascii="Arial" w:hAnsi="Arial" w:cs="Arial"/>
         </w:rPr>
       </w:pPr>
-      <w:r>
-        <w:rPr>
-          <w:rFonts w:ascii="Arial" w:hAnsi="Arial" w:cs="Arial"/>
-        </w:rPr>
-        <w:t xml:space="preserve">El </w:t>
-      </w:r>
-      <w:r>
-        <w:rPr>
-          <w:rFonts w:ascii="Arial" w:hAnsi="Arial" w:cs="Arial"/>
-        </w:rPr>
-        <w:t xml:space="preserve">acceso a </w:t>
-      </w:r>
-      <w:r>
-        <w:rPr>
-          <w:rFonts w:ascii="Arial" w:hAnsi="Arial" w:cs="Arial"/>
-        </w:rPr>
-        <w:t xml:space="preserve">internet se </w:t>
-      </w:r>
-      <w:proofErr w:type="spellStart"/>
-      <w:proofErr w:type="gramStart"/>
-      <w:r>
-        <w:rPr>
-          <w:rFonts w:ascii="Arial" w:hAnsi="Arial" w:cs="Arial"/>
-        </w:rPr>
-        <w:t>a</w:t>
-      </w:r>
-      <w:proofErr w:type="spellEnd"/>
-      <w:proofErr w:type="gramEnd"/>
-      <w:r>
-        <w:rPr>
-          <w:rFonts w:ascii="Arial" w:hAnsi="Arial" w:cs="Arial"/>
-        </w:rPr>
-        <w:t xml:space="preserve"> masificado</w:t>
-      </w:r>
     </w:p>
     <w:p>
       <w:pPr>
@@ -1666,86 +1605,284 @@
         <w:rPr>
           <w:rFonts w:ascii="Arial" w:hAnsi="Arial" w:cs="Arial"/>
         </w:rPr>
-        <w:t xml:space="preserve">La tecnología </w:t>
-      </w:r>
-      <w:r>
-        <w:rPr>
-          <w:rFonts w:ascii="Arial" w:hAnsi="Arial" w:cs="Arial"/>
-        </w:rPr>
-        <w:t>cada vez avanza a pasos agigantados</w:t>
-      </w:r>
-    </w:p>
-    <w:p>
-      <w:pPr>
-        <w:jc w:val="both"/>
-        <w:rPr>
-          <w:rFonts w:ascii="Arial" w:hAnsi="Arial" w:cs="Arial"/>
-        </w:rPr>
-      </w:pPr>
-      <w:r>
-        <w:rPr>
-          <w:rFonts w:ascii="Arial" w:hAnsi="Arial" w:cs="Arial"/>
-        </w:rPr>
-        <w:t xml:space="preserve">Las nuevas tecnologías llegan cada vez a </w:t>
-      </w:r>
-      <w:r>
-        <w:rPr>
-          <w:rFonts w:ascii="Arial" w:hAnsi="Arial" w:cs="Arial"/>
-        </w:rPr>
-        <w:t>más</w:t>
-      </w:r>
-      <w:r>
-        <w:rPr>
-          <w:rFonts w:ascii="Arial" w:hAnsi="Arial" w:cs="Arial"/>
-        </w:rPr>
-        <w:t xml:space="preserve"> personas</w:t>
-      </w:r>
-    </w:p>
-    <w:p>
-      <w:pPr>
-        <w:jc w:val="both"/>
-        <w:rPr>
-          <w:rFonts w:ascii="Arial" w:hAnsi="Arial" w:cs="Arial"/>
-        </w:rPr>
-      </w:pPr>
-      <w:r>
-        <w:rPr>
-          <w:rFonts w:ascii="Arial" w:hAnsi="Arial" w:cs="Arial"/>
-        </w:rPr>
-        <w:t xml:space="preserve">Las compras en </w:t>
-      </w:r>
-      <w:r>
-        <w:rPr>
-          <w:rFonts w:ascii="Arial" w:hAnsi="Arial" w:cs="Arial"/>
-        </w:rPr>
-        <w:t>plataformas de e-commerce</w:t>
+        <w:t xml:space="preserve">Según cifras del </w:t>
+      </w:r>
+      <w:r>
+        <w:rPr>
+          <w:rFonts w:ascii="Arial" w:hAnsi="Arial" w:cs="Arial"/>
+        </w:rPr>
+        <w:t>Ministerio de Tecnologías de la Información y las Comunicaciones de</w:t>
+      </w:r>
+      <w:r>
+        <w:rPr>
+          <w:rFonts w:ascii="Arial" w:hAnsi="Arial" w:cs="Arial"/>
+        </w:rPr>
+        <w:t xml:space="preserve"> Colombia, e</w:t>
+      </w:r>
+      <w:r>
+        <w:rPr>
+          <w:rFonts w:ascii="Arial" w:hAnsi="Arial" w:cs="Arial"/>
+        </w:rPr>
+        <w:t>nt</w:t>
+      </w:r>
+      <w:r>
+        <w:rPr>
+          <w:rFonts w:ascii="Arial" w:hAnsi="Arial" w:cs="Arial"/>
+        </w:rPr>
+        <w:t>idad encargada del sector TIC</w:t>
+      </w:r>
+      <w:r>
+        <w:rPr>
+          <w:rFonts w:ascii="Arial" w:hAnsi="Arial" w:cs="Arial"/>
+        </w:rPr>
+        <w:t xml:space="preserve"> Colombiano, </w:t>
+      </w:r>
+      <w:r>
+        <w:rPr>
+          <w:rFonts w:ascii="Arial" w:hAnsi="Arial" w:cs="Arial"/>
+        </w:rPr>
+        <w:t>la penetración de Internet en el país llegó a 61,4% de la población</w:t>
+      </w:r>
+      <w:r>
+        <w:rPr>
+          <w:rFonts w:ascii="Arial" w:hAnsi="Arial" w:cs="Arial"/>
+        </w:rPr>
+        <w:t xml:space="preserve">, </w:t>
+      </w:r>
+      <w:r>
+        <w:rPr>
+          <w:rFonts w:ascii="Arial" w:hAnsi="Arial" w:cs="Arial"/>
+        </w:rPr>
+        <w:t>el número de conexiones a Internet de banda ancha en Colombia llegó a 30,3 millones en el último trimestre del 2017, 6,4% más que en el tercer trimestre del mismo año, cuando se registraron 28,4 millones</w:t>
+      </w:r>
+      <w:r>
+        <w:rPr>
+          <w:rFonts w:ascii="Arial" w:hAnsi="Arial" w:cs="Arial"/>
+        </w:rPr>
+        <w:t xml:space="preserve"> </w:t>
+      </w:r>
+      <w:r>
+        <w:rPr>
+          <w:rFonts w:ascii="Arial" w:hAnsi="Arial" w:cs="Arial"/>
+        </w:rPr>
+        <w:fldChar w:fldCharType="begin" w:fldLock="1"/>
+      </w:r>
+      <w:r>
+        <w:rPr>
+          <w:rFonts w:ascii="Arial" w:hAnsi="Arial" w:cs="Arial"/>
+        </w:rPr>
+        <w:instrText>ADDIN CSL_CITATION {"citationItems":[{"id":"ITEM-1","itemData":{"URL":"https://www.mintic.gov.co/portal/604/w3-article-72774.html","abstract":"De acuerdo con el último Boletín Trimestral de las TIC, revelado por el Ministerio de Tecnologías de la Información y las Comunicaciones (MinTIC), la penetración de Internet en el país llegó a 61,4% de la población.","accessed":{"date-parts":[["2018","9","18"]]},"author":[{"dropping-particle":"las","family":"Comunicaciones","given":"Ministerio de Tecnologías de la Información y","non-dropping-particle":"","parse-names":false,"suffix":""}],"id":"ITEM-1","issued":{"date-parts":[["2018"]]},"page":"1","title":"Colombia llega a 30 millones de conexiones de banda ancha al cierre del 2017","type":"webpage"},"uris":["http://www.mendeley.com/documents/?uuid=9c67370c-8874-474f-a89d-6fa3e35dcc1d"]}],"mendeley":{"formattedCitation":"[1]","plainTextFormattedCitation":"[1]","previouslyFormattedCitation":"[1]"},"properties":{"noteIndex":0},"schema":"https://github.com/citation-style-language/schema/raw/master/csl-citation.json"}</w:instrText>
+      </w:r>
+      <w:r>
+        <w:rPr>
+          <w:rFonts w:ascii="Arial" w:hAnsi="Arial" w:cs="Arial"/>
+        </w:rPr>
+        <w:fldChar w:fldCharType="separate"/>
+      </w:r>
+      <w:r>
+        <w:rPr>
+          <w:rFonts w:ascii="Arial" w:hAnsi="Arial" w:cs="Arial"/>
+          <w:noProof/>
+        </w:rPr>
+        <w:t>[1]</w:t>
+      </w:r>
+      <w:r>
+        <w:rPr>
+          <w:rFonts w:ascii="Arial" w:hAnsi="Arial" w:cs="Arial"/>
+        </w:rPr>
+        <w:fldChar w:fldCharType="end"/>
+      </w:r>
+      <w:r>
+        <w:rPr>
+          <w:rFonts w:ascii="Arial" w:hAnsi="Arial" w:cs="Arial"/>
+        </w:rPr>
+        <w:t xml:space="preserve">, es así que el acceso a internet </w:t>
+      </w:r>
+      <w:r>
+        <w:rPr>
+          <w:rFonts w:ascii="Arial" w:hAnsi="Arial" w:cs="Arial"/>
+        </w:rPr>
+        <w:t xml:space="preserve">y las nuevas tecnologías </w:t>
+      </w:r>
+      <w:r>
+        <w:rPr>
+          <w:rFonts w:ascii="Arial" w:hAnsi="Arial" w:cs="Arial"/>
+        </w:rPr>
+        <w:t xml:space="preserve">se </w:t>
+      </w:r>
+      <w:r>
+        <w:rPr>
+          <w:rFonts w:ascii="Arial" w:hAnsi="Arial" w:cs="Arial"/>
+        </w:rPr>
+        <w:t>está</w:t>
+      </w:r>
+      <w:r>
+        <w:rPr>
+          <w:rFonts w:ascii="Arial" w:hAnsi="Arial" w:cs="Arial"/>
+        </w:rPr>
+        <w:t xml:space="preserve"> masificando</w:t>
+      </w:r>
+      <w:r>
+        <w:rPr>
+          <w:rFonts w:ascii="Arial" w:hAnsi="Arial" w:cs="Arial"/>
+        </w:rPr>
+        <w:t xml:space="preserve"> </w:t>
+      </w:r>
+      <w:r>
+        <w:rPr>
+          <w:rFonts w:ascii="Arial" w:hAnsi="Arial" w:cs="Arial"/>
+        </w:rPr>
+        <w:t xml:space="preserve">y avanzando a pasos agigantados </w:t>
+      </w:r>
+      <w:r>
+        <w:rPr>
+          <w:rFonts w:ascii="Arial" w:hAnsi="Arial" w:cs="Arial"/>
+          <w:color w:val="FF0000"/>
+        </w:rPr>
+        <w:t>a gran escala</w:t>
+      </w:r>
+      <w:r>
+        <w:rPr>
+          <w:rFonts w:ascii="Arial" w:hAnsi="Arial" w:cs="Arial"/>
+        </w:rPr>
+        <w:t xml:space="preserve">, </w:t>
+      </w:r>
+      <w:r>
+        <w:rPr>
+          <w:rFonts w:ascii="Arial" w:hAnsi="Arial" w:cs="Arial"/>
+        </w:rPr>
+        <w:t xml:space="preserve">llegando </w:t>
+      </w:r>
+      <w:r>
+        <w:rPr>
+          <w:rFonts w:ascii="Arial" w:hAnsi="Arial" w:cs="Arial"/>
+        </w:rPr>
+        <w:t>cada vez a más  p</w:t>
+      </w:r>
+      <w:r>
+        <w:rPr>
+          <w:rFonts w:ascii="Arial" w:hAnsi="Arial" w:cs="Arial"/>
+        </w:rPr>
+        <w:t>ersonas</w:t>
+      </w:r>
+      <w:r>
+        <w:rPr>
+          <w:rFonts w:ascii="Arial" w:hAnsi="Arial" w:cs="Arial"/>
+        </w:rPr>
+        <w:t xml:space="preserve"> permitiendo ampliar</w:t>
+      </w:r>
+      <w:r>
+        <w:rPr>
+          <w:rFonts w:ascii="Arial" w:hAnsi="Arial" w:cs="Arial"/>
+        </w:rPr>
+        <w:t xml:space="preserve"> las posibilidades a las que</w:t>
+      </w:r>
+      <w:r>
+        <w:rPr>
+          <w:rFonts w:ascii="Arial" w:hAnsi="Arial" w:cs="Arial"/>
+        </w:rPr>
+        <w:t xml:space="preserve"> </w:t>
+      </w:r>
+      <w:r>
+        <w:rPr>
+          <w:rFonts w:ascii="Arial" w:hAnsi="Arial" w:cs="Arial"/>
+        </w:rPr>
+        <w:t>tienen acceso</w:t>
+      </w:r>
+      <w:r>
+        <w:rPr>
+          <w:rFonts w:ascii="Arial" w:hAnsi="Arial" w:cs="Arial"/>
+        </w:rPr>
+        <w:t xml:space="preserve">, un ejemplo de esto es </w:t>
+      </w:r>
+      <w:r>
+        <w:rPr>
+          <w:rFonts w:ascii="Arial" w:hAnsi="Arial" w:cs="Arial"/>
+        </w:rPr>
+        <w:t>e</w:t>
+      </w:r>
+      <w:r>
+        <w:rPr>
+          <w:rFonts w:ascii="Arial" w:hAnsi="Arial" w:cs="Arial"/>
+        </w:rPr>
+        <w:t>l</w:t>
+      </w:r>
+      <w:r>
+        <w:rPr>
+          <w:rFonts w:ascii="Arial" w:hAnsi="Arial" w:cs="Arial"/>
+        </w:rPr>
+        <w:t xml:space="preserve"> </w:t>
+      </w:r>
+      <w:r>
+        <w:rPr>
+          <w:rFonts w:ascii="Arial" w:hAnsi="Arial" w:cs="Arial"/>
+        </w:rPr>
+        <w:t>com</w:t>
+      </w:r>
+      <w:r>
+        <w:rPr>
+          <w:rFonts w:ascii="Arial" w:hAnsi="Arial" w:cs="Arial"/>
+        </w:rPr>
+        <w:t>ercio electrónico, comercio por internet, comercio en línea</w:t>
+      </w:r>
+      <w:r>
+        <w:rPr>
+          <w:rFonts w:ascii="Arial" w:hAnsi="Arial" w:cs="Arial"/>
+        </w:rPr>
+        <w:t xml:space="preserve"> (en adelante e-commerce</w:t>
+      </w:r>
+      <w:r>
+        <w:rPr>
+          <w:rStyle w:val="Refdenotaalpie"/>
+          <w:rFonts w:ascii="Arial" w:hAnsi="Arial" w:cs="Arial"/>
+        </w:rPr>
+        <w:footnoteReference w:id="1"/>
+      </w:r>
+      <w:r>
+        <w:rPr>
+          <w:rFonts w:ascii="Arial" w:hAnsi="Arial" w:cs="Arial"/>
+        </w:rPr>
+        <w:t>)</w:t>
+      </w:r>
+      <w:r>
+        <w:rPr>
+          <w:rFonts w:ascii="Arial" w:hAnsi="Arial" w:cs="Arial"/>
+        </w:rPr>
+        <w:t xml:space="preserve"> </w:t>
+      </w:r>
+      <w:r>
+        <w:rPr>
+          <w:rFonts w:ascii="Arial" w:hAnsi="Arial" w:cs="Arial"/>
+        </w:rPr>
+        <w:t>enfocado en la compra y venta de artículos ya sean bienes o servicios a través de medios digitales</w:t>
+      </w:r>
+      <w:r>
+        <w:rPr>
+          <w:rFonts w:ascii="Arial" w:hAnsi="Arial" w:cs="Arial"/>
+          <w:color w:val="FF0000"/>
+        </w:rPr>
+        <w:t>, las compras en este tipo de plataformas se ha popularizado en los últimos años, siendo uno de los ámbitos de mayor crecimiento a nivel internacional</w:t>
+      </w:r>
+      <w:r>
+        <w:rPr>
+          <w:rFonts w:ascii="Arial" w:hAnsi="Arial" w:cs="Arial"/>
+        </w:rPr>
+        <w:t xml:space="preserve">, </w:t>
+      </w:r>
+      <w:r>
+        <w:rPr>
+          <w:rFonts w:ascii="Arial" w:hAnsi="Arial" w:cs="Arial"/>
+        </w:rPr>
+        <w:t xml:space="preserve">sin embargo muchos de los usuarios potenciales no utilizan o aprovechan </w:t>
+      </w:r>
+      <w:r>
+        <w:rPr>
+          <w:rFonts w:ascii="Arial" w:hAnsi="Arial" w:cs="Arial"/>
+        </w:rPr>
+        <w:t xml:space="preserve">la extensa gama de oportunidades existentes en internet, esto se debe a que en gran medida existe un problema de confianza (falta o ausencia de esta), </w:t>
       </w:r>
       <w:bookmarkStart w:id="1" w:name="_GoBack"/>
       <w:bookmarkEnd w:id="1"/>
-      <w:r>
-        <w:rPr>
-          <w:rFonts w:ascii="Arial" w:hAnsi="Arial" w:cs="Arial"/>
-        </w:rPr>
-        <w:t xml:space="preserve"> </w:t>
-      </w:r>
-      <w:r>
-        <w:rPr>
-          <w:rFonts w:ascii="Arial" w:hAnsi="Arial" w:cs="Arial"/>
-        </w:rPr>
-        <w:t xml:space="preserve">se </w:t>
-      </w:r>
-      <w:r>
-        <w:rPr>
-          <w:rFonts w:ascii="Arial" w:hAnsi="Arial" w:cs="Arial"/>
-        </w:rPr>
-        <w:t>han</w:t>
-      </w:r>
-      <w:r>
-        <w:rPr>
-          <w:rFonts w:ascii="Arial" w:hAnsi="Arial" w:cs="Arial"/>
-        </w:rPr>
-        <w:t xml:space="preserve"> popularizado y tomado fuerza</w:t>
-      </w:r>
     </w:p>
     <w:p>
       <w:pPr>
@@ -1762,12 +1899,6 @@
           <w:rFonts w:ascii="Arial" w:hAnsi="Arial" w:cs="Arial"/>
         </w:rPr>
       </w:pPr>
-      <w:r>
-        <w:rPr>
-          <w:rFonts w:ascii="Arial" w:hAnsi="Arial" w:cs="Arial"/>
-        </w:rPr>
-        <w:t>Las personas no aprovechas las opciones que tienen a su alcance para comprar en medios digitales</w:t>
-      </w:r>
     </w:p>
     <w:p>
       <w:pPr>
@@ -1776,6 +1907,128 @@
           <w:rFonts w:ascii="Arial" w:hAnsi="Arial" w:cs="Arial"/>
         </w:rPr>
       </w:pPr>
+    </w:p>
+    <w:p>
+      <w:pPr>
+        <w:jc w:val="both"/>
+        <w:rPr>
+          <w:rFonts w:ascii="Arial" w:hAnsi="Arial" w:cs="Arial"/>
+        </w:rPr>
+      </w:pPr>
+    </w:p>
+    <w:p>
+      <w:pPr>
+        <w:jc w:val="both"/>
+        <w:rPr>
+          <w:rFonts w:ascii="Arial" w:hAnsi="Arial" w:cs="Arial"/>
+        </w:rPr>
+      </w:pPr>
+      <w:r>
+        <w:rPr>
+          <w:rFonts w:ascii="Arial" w:hAnsi="Arial" w:cs="Arial"/>
+        </w:rPr>
+        <w:t xml:space="preserve">Los signos y símbolos la apariencia del sitio web y la reputación de los agentes son muy </w:t>
+      </w:r>
+    </w:p>
+    <w:p>
+      <w:pPr>
+        <w:jc w:val="both"/>
+        <w:rPr>
+          <w:rFonts w:ascii="Arial" w:hAnsi="Arial" w:cs="Arial"/>
+        </w:rPr>
+      </w:pPr>
+    </w:p>
+    <w:p>
+      <w:pPr>
+        <w:jc w:val="both"/>
+        <w:rPr>
+          <w:rFonts w:ascii="Arial" w:hAnsi="Arial" w:cs="Arial"/>
+        </w:rPr>
+      </w:pPr>
+      <w:r>
+        <w:rPr>
+          <w:rFonts w:ascii="Arial" w:hAnsi="Arial" w:cs="Arial"/>
+        </w:rPr>
+        <w:t>Los clientes deciden comprar en línea solo por confianza 111</w:t>
+      </w:r>
+    </w:p>
+    <w:p>
+      <w:pPr>
+        <w:jc w:val="both"/>
+        <w:rPr>
+          <w:rFonts w:ascii="Arial" w:hAnsi="Arial" w:cs="Arial"/>
+        </w:rPr>
+      </w:pPr>
+      <w:proofErr w:type="gramStart"/>
+      <w:r>
+        <w:rPr>
+          <w:rFonts w:ascii="Arial" w:hAnsi="Arial" w:cs="Arial"/>
+        </w:rPr>
+        <w:t>eficaces</w:t>
+      </w:r>
+      <w:proofErr w:type="gramEnd"/>
+      <w:r>
+        <w:rPr>
+          <w:rFonts w:ascii="Arial" w:hAnsi="Arial" w:cs="Arial"/>
+        </w:rPr>
+        <w:t xml:space="preserve"> para crear una confianza básica</w:t>
+      </w:r>
+      <w:r>
+        <w:rPr>
+          <w:rFonts w:ascii="Arial" w:hAnsi="Arial" w:cs="Arial"/>
+        </w:rPr>
+        <w:t xml:space="preserve"> 1111</w:t>
+      </w:r>
+    </w:p>
+    <w:p>
+      <w:pPr>
+        <w:jc w:val="both"/>
+        <w:rPr>
+          <w:rFonts w:ascii="Arial" w:hAnsi="Arial" w:cs="Arial"/>
+        </w:rPr>
+      </w:pPr>
+      <w:r>
+        <w:rPr>
+          <w:rFonts w:ascii="Arial" w:hAnsi="Arial" w:cs="Arial"/>
+        </w:rPr>
+        <w:t>Sin la base de confianza, la colaboración no puede construirse ni sostenerse 2222</w:t>
+      </w:r>
+    </w:p>
+    <w:p>
+      <w:pPr>
+        <w:jc w:val="both"/>
+        <w:rPr>
+          <w:rFonts w:ascii="Arial" w:hAnsi="Arial" w:cs="Arial"/>
+        </w:rPr>
+      </w:pPr>
+    </w:p>
+    <w:p>
+      <w:pPr>
+        <w:jc w:val="both"/>
+        <w:rPr>
+          <w:rFonts w:ascii="Arial" w:hAnsi="Arial" w:cs="Arial"/>
+        </w:rPr>
+      </w:pPr>
+      <w:r>
+        <w:rPr>
+          <w:rFonts w:ascii="Arial" w:hAnsi="Arial" w:cs="Arial"/>
+        </w:rPr>
+        <w:t>Las personas no aprovechas las opciones que tienen a su alcance para comprar en medios digitale</w:t>
+      </w:r>
+      <w:r>
+        <w:rPr>
+          <w:rFonts w:ascii="Arial" w:hAnsi="Arial" w:cs="Arial"/>
+        </w:rPr>
+        <w:t>s</w:t>
+      </w:r>
+    </w:p>
+    <w:p>
+      <w:pPr>
+        <w:jc w:val="both"/>
+        <w:rPr>
+          <w:rFonts w:ascii="Arial" w:hAnsi="Arial" w:cs="Arial"/>
+        </w:rPr>
+      </w:pPr>
       <w:r>
         <w:rPr>
           <w:rFonts w:ascii="Arial" w:hAnsi="Arial" w:cs="Arial"/>
@@ -1922,53 +2175,86 @@
       <w:r>
         <w:rPr>
           <w:rFonts w:ascii="Arial" w:hAnsi="Arial" w:cs="Arial"/>
-          <w:color w:val="FF0000"/>
-        </w:rPr>
-        <w:t xml:space="preserve"> </w:t>
-      </w:r>
-      <w:r>
-        <w:rPr>
-          <w:rFonts w:ascii="Arial" w:hAnsi="Arial" w:cs="Arial"/>
           <w:color w:val="000000" w:themeColor="text1"/>
         </w:rPr>
-        <w:fldChar w:fldCharType="begin" w:fldLock="1"/>
-      </w:r>
-      <w:r>
+        <w:t>.</w:t>
+      </w:r>
+    </w:p>
+    <w:p>
+      <w:pPr>
+        <w:jc w:val="both"/>
         <w:rPr>
           <w:rFonts w:ascii="Arial" w:hAnsi="Arial" w:cs="Arial"/>
           <w:color w:val="000000" w:themeColor="text1"/>
         </w:rPr>
-        <w:instrText>ADDIN CSL_CITATION { "citationItems" : [ { "id" : "ITEM-1", "itemData" : { "DOI" : "10.1007/978-3-642-21233-8_15", "ISBN" : "978-3-642-21233-8", "author" : [ { "dropping-particle" : "", "family" : "Irrazabal", "given" : "Emanuel", "non-dropping-particle" : "", "parse-names" : false, "suffix" : "" }, { "dropping-particle" : "", "family" : "V\u00e1squez", "given" : "Felipe", "non-dropping-particle" : "", "parse-names" : false, "suffix" : "" }, { "dropping-particle" : "", "family" : "D\u00edaz", "given" : "Rafael", "non-dropping-particle" : "", "parse-names" : false, "suffix" : "" }, { "dropping-particle" : "", "family" : "Garz\u00e1s", "given" : "Javier", "non-dropping-particle" : "", "parse-names" : false, "suffix" : "" } ], "container-title" : "Software Process Improvement and Capability Determination: 11th International Conference, SPICE 2011, Dublin, Ireland, May 30 -- June 1, 2011. Proceedings", "editor" : [ { "dropping-particle" : "V", "family" : "O'Connor", "given" : "Rory", "non-dropping-particle" : "", "parse-names" : false, "suffix" : "" }, { "dropping-particle" : "", "family" : "Rout", "given" : "Terry", "non-dropping-particle" : "", "parse-names" : false, "suffix" : "" }, { "dropping-particle" : "", "family" : "McCaffery", "given" : "Fergal", "non-dropping-particle" : "", "parse-names" : false, "suffix" : "" }, { "dropping-particle" : "", "family" : "Dorling", "given" : "Alec", "non-dropping-particle" : "", "parse-names" : false, "suffix" : "" } ], "id" : "ITEM-1", "issued" : { "date-parts" : [ [ "2011" ] ] }, "page" : "169-180", "publisher" : "Springer Berlin Heidelberg", "publisher-place" : "Berlin, Heidelberg", "title" : "Applying ISO/IEC 12207:2008 with SCRUM and Agile Methods", "type" : "chapter" }, "uris" : [ "http://www.mendeley.com/documents/?uuid=e2bda78e-cf6b-4454-a352-7b626c9cb8f3" ] } ], "mendeley" : { "formattedCitation" : "[1]", "plainTextFormattedCitation" : "[1]", "previouslyFormattedCitation" : "[1]" }, "properties" : { "noteIndex" : 0 }, "schema" : "https://github.com/citation-style-language/schema/raw/master/csl-citation.json" }</w:instrText>
-      </w:r>
-      <w:r>
+      </w:pPr>
+    </w:p>
+    <w:p>
+      <w:pPr>
+        <w:jc w:val="both"/>
         <w:rPr>
           <w:rFonts w:ascii="Arial" w:hAnsi="Arial" w:cs="Arial"/>
           <w:color w:val="000000" w:themeColor="text1"/>
         </w:rPr>
-        <w:fldChar w:fldCharType="separate"/>
-      </w:r>
-      <w:r>
-        <w:rPr>
-          <w:rFonts w:ascii="Arial" w:hAnsi="Arial" w:cs="Arial"/>
-          <w:noProof/>
+      </w:pPr>
+      <w:r>
+        <w:rPr>
+          <w:rFonts w:ascii="Arial" w:hAnsi="Arial" w:cs="Arial"/>
           <w:color w:val="000000" w:themeColor="text1"/>
         </w:rPr>
-        <w:t>[1]</w:t>
-      </w:r>
-      <w:r>
+        <w:t>Usados Borrar</w:t>
+      </w:r>
+    </w:p>
+    <w:p>
+      <w:pPr>
+        <w:jc w:val="both"/>
+        <w:rPr>
+          <w:rFonts w:ascii="Arial" w:hAnsi="Arial" w:cs="Arial"/>
+        </w:rPr>
+      </w:pPr>
+      <w:r>
+        <w:rPr>
+          <w:rFonts w:ascii="Arial" w:hAnsi="Arial" w:cs="Arial"/>
+        </w:rPr>
+        <w:t>La tecnología cada vez avanza a pasos agigantados</w:t>
+      </w:r>
+    </w:p>
+    <w:p>
+      <w:pPr>
+        <w:jc w:val="both"/>
+        <w:rPr>
+          <w:rFonts w:ascii="Arial" w:hAnsi="Arial" w:cs="Arial"/>
+        </w:rPr>
+      </w:pPr>
+      <w:r>
+        <w:rPr>
+          <w:rFonts w:ascii="Arial" w:hAnsi="Arial" w:cs="Arial"/>
+        </w:rPr>
+        <w:t>Las nuevas tecnologías llegan cada vez a más personas</w:t>
+      </w:r>
+    </w:p>
+    <w:p>
+      <w:pPr>
+        <w:jc w:val="both"/>
+        <w:rPr>
+          <w:rFonts w:ascii="Arial" w:hAnsi="Arial" w:cs="Arial"/>
+        </w:rPr>
+      </w:pPr>
+      <w:r>
+        <w:rPr>
+          <w:rFonts w:ascii="Arial" w:hAnsi="Arial" w:cs="Arial"/>
+        </w:rPr>
+        <w:t>Las compras en plataformas de e-commerce se han popularizado y tomado fuerza</w:t>
+      </w:r>
+    </w:p>
+    <w:p>
+      <w:pPr>
+        <w:jc w:val="both"/>
         <w:rPr>
           <w:rFonts w:ascii="Arial" w:hAnsi="Arial" w:cs="Arial"/>
           <w:color w:val="000000" w:themeColor="text1"/>
         </w:rPr>
-        <w:fldChar w:fldCharType="end"/>
-      </w:r>
-      <w:r>
-        <w:rPr>
-          <w:rFonts w:ascii="Arial" w:hAnsi="Arial" w:cs="Arial"/>
-          <w:color w:val="000000" w:themeColor="text1"/>
-        </w:rPr>
-        <w:t>.</w:t>
-      </w:r>
+      </w:pPr>
     </w:p>
     <w:p>
       <w:pPr>
@@ -1976,6 +2262,7 @@
       </w:pPr>
       <w:bookmarkStart w:id="2" w:name="_Toc343178587"/>
       <w:r>
+        <w:lastRenderedPageBreak/>
         <w:t>Estado del arte</w:t>
       </w:r>
       <w:bookmarkEnd w:id="2"/>
@@ -2194,7 +2481,6 @@
       </w:pPr>
       <w:bookmarkStart w:id="4" w:name="_Toc343178589"/>
       <w:r>
-        <w:lastRenderedPageBreak/>
         <w:t>Objetivo general</w:t>
       </w:r>
       <w:bookmarkEnd w:id="4"/>
@@ -4260,6 +4546,7 @@
         <w:rPr>
           <w:rFonts w:ascii="Arial" w:hAnsi="Arial" w:cs="Arial"/>
         </w:rPr>
+        <w:lastRenderedPageBreak/>
         <w:t>Lorem</w:t>
       </w:r>
       <w:proofErr w:type="spellEnd"/>
@@ -5146,7 +5433,6 @@
       </w:pPr>
       <w:bookmarkStart w:id="7" w:name="_Toc343178592"/>
       <w:r>
-        <w:lastRenderedPageBreak/>
         <w:t>Recursos, Presupuesto y fuentes de Financiación</w:t>
       </w:r>
       <w:bookmarkEnd w:id="7"/>
@@ -5180,27 +5466,14 @@
       <w:r>
         <w:t xml:space="preserve">Tabla </w:t>
       </w:r>
-      <w:r>
-        <w:fldChar w:fldCharType="begin"/>
-      </w:r>
-      <w:r>
-        <w:instrText xml:space="preserve"> SEQ Tabla \* ARABIC </w:instrText>
-      </w:r>
-      <w:r>
-        <w:fldChar w:fldCharType="separate"/>
-      </w:r>
-      <w:r>
-        <w:rPr>
-          <w:noProof/>
-        </w:rPr>
-        <w:t>1</w:t>
-      </w:r>
-      <w:r>
-        <w:rPr>
-          <w:noProof/>
-        </w:rPr>
-        <w:fldChar w:fldCharType="end"/>
-      </w:r>
+      <w:fldSimple w:instr=" SEQ Tabla \* ARABIC ">
+        <w:r>
+          <w:rPr>
+            <w:noProof/>
+          </w:rPr>
+          <w:t>1</w:t>
+        </w:r>
+      </w:fldSimple>
       <w:r>
         <w:t>. Presupuesto</w:t>
       </w:r>
@@ -6045,6 +6318,7 @@
                 <w:rFonts w:ascii="Arial" w:hAnsi="Arial" w:cs="Arial"/>
                 <w:b/>
               </w:rPr>
+              <w:lastRenderedPageBreak/>
               <w:t>TOTAL</w:t>
             </w:r>
           </w:p>
@@ -7630,7 +7904,6 @@
         <w:rPr>
           <w:rFonts w:ascii="Arial" w:hAnsi="Arial" w:cs="Arial"/>
         </w:rPr>
-        <w:lastRenderedPageBreak/>
         <w:t>Esta parte del Anteproyecto debe contener el listado de las referencias bibliográficas que se han incluido en el texto. Existen muchos formatos, utilizados en todo el mundo, que formalizan la presentación de las referencias bibliográficas. El Comité de Investigaciones sugiere que en la FIET se utilicen las siguientes:</w:t>
       </w:r>
     </w:p>
@@ -7659,20 +7932,33 @@
         <w:rPr>
           <w:rFonts w:ascii="Arial" w:hAnsi="Arial" w:cs="Arial"/>
         </w:rPr>
-        <w:t>IEEE</w:t>
-      </w:r>
-      <w:r>
-        <w:rPr>
-          <w:rStyle w:val="Refdenotaalpie"/>
-          <w:rFonts w:ascii="Arial" w:hAnsi="Arial" w:cs="Arial"/>
-        </w:rPr>
-        <w:footnoteReference w:id="1"/>
-      </w:r>
-      <w:r>
-        <w:rPr>
-          <w:rFonts w:ascii="Arial" w:hAnsi="Arial" w:cs="Arial"/>
-        </w:rPr>
-        <w:t>: Utiliza el estilo numerado entre corchetes: [2].</w:t>
+        <w:t>IEEE: Utiliza el esti</w:t>
+      </w:r>
+      <w:r>
+        <w:rPr>
+          <w:rFonts w:ascii="Arial" w:hAnsi="Arial" w:cs="Arial"/>
+        </w:rPr>
+        <w:t>lo numerado entre corchetes</w:t>
+      </w:r>
+      <w:proofErr w:type="gramStart"/>
+      <w:r>
+        <w:rPr>
+          <w:rFonts w:ascii="Arial" w:hAnsi="Arial" w:cs="Arial"/>
+        </w:rPr>
+        <w:t>:[</w:t>
+      </w:r>
+      <w:proofErr w:type="gramEnd"/>
+      <w:r>
+        <w:rPr>
+          <w:rFonts w:ascii="Arial" w:hAnsi="Arial" w:cs="Arial"/>
+        </w:rPr>
+        <w:t>0]</w:t>
+      </w:r>
+      <w:r>
+        <w:rPr>
+          <w:rFonts w:ascii="Arial" w:hAnsi="Arial" w:cs="Arial"/>
+        </w:rPr>
+        <w:t>.</w:t>
       </w:r>
     </w:p>
     <w:p>
@@ -7712,13 +7998,6 @@
       <w:proofErr w:type="spellEnd"/>
       <w:r>
         <w:rPr>
-          <w:rStyle w:val="Refdenotaalpie"/>
-          <w:rFonts w:ascii="Arial" w:hAnsi="Arial" w:cs="Arial"/>
-        </w:rPr>
-        <w:footnoteReference w:id="2"/>
-      </w:r>
-      <w:r>
-        <w:rPr>
           <w:rFonts w:ascii="Arial" w:hAnsi="Arial" w:cs="Arial"/>
         </w:rPr>
         <w:t>: Utiliza el estilo autor-fecha: (Smith, 1991).</w:t>
@@ -7726,6 +8005,11 @@
     </w:p>
     <w:p/>
     <w:p/>
+    <w:p>
+      <w:pPr>
+        <w:jc w:val="both"/>
+      </w:pPr>
+    </w:p>
     <w:p>
       <w:pPr>
         <w:widowControl w:val="0"/>
@@ -7733,7 +8017,6 @@
         <w:autoSpaceDN w:val="0"/>
         <w:adjustRightInd w:val="0"/>
         <w:ind w:left="640" w:hanging="640"/>
-        <w:jc w:val="both"/>
         <w:rPr>
           <w:rFonts w:ascii="Cambria" w:hAnsi="Cambria"/>
           <w:noProof/>
@@ -7750,49 +8033,24 @@
       </w:r>
       <w:r>
         <w:rPr>
-          <w:rFonts w:ascii="Cambria" w:hAnsi="Cambria"/>
+          <w:rFonts w:ascii="Cambria" w:hAnsi="Cambria" w:cs="Times New Roman"/>
           <w:noProof/>
-          <w:lang w:val="es-ES"/>
         </w:rPr>
         <w:t>[1]</w:t>
       </w:r>
       <w:r>
         <w:rPr>
-          <w:rFonts w:ascii="Cambria" w:hAnsi="Cambria"/>
+          <w:rFonts w:ascii="Cambria" w:hAnsi="Cambria" w:cs="Times New Roman"/>
           <w:noProof/>
-          <w:lang w:val="es-ES"/>
         </w:rPr>
         <w:tab/>
-        <w:t xml:space="preserve">E. Irrazabal, F. Vásquez, R. Díaz, and J. Garzás, “Applying ISO/IEC 12207:2008 with SCRUM and Agile Methods,” in </w:t>
-      </w:r>
-      <w:r>
-        <w:rPr>
-          <w:rFonts w:ascii="Cambria" w:hAnsi="Cambria"/>
-          <w:i/>
-          <w:iCs/>
-          <w:noProof/>
-          <w:lang w:val="es-ES"/>
-        </w:rPr>
-        <w:t>Software Process Improvement and Capability Determination: 11th International Conference, SPICE 2011, Dublin, Ireland, May 30 -- June 1, 2011. Proceedings</w:t>
-      </w:r>
-      <w:r>
-        <w:rPr>
-          <w:rFonts w:ascii="Cambria" w:hAnsi="Cambria"/>
-          <w:noProof/>
-          <w:lang w:val="es-ES"/>
-        </w:rPr>
-        <w:t>, R. V O’Connor, T. Rout, F. McCaffery, and A. Dorling, Eds. Berlin, Heidelberg: Springer Berlin Heidelberg, 2011, pp. 169–180.</w:t>
-      </w:r>
-    </w:p>
-    <w:p>
-      <w:pPr>
-        <w:jc w:val="both"/>
-      </w:pPr>
+        <w:t>M. de T. de la I. y las Comunicaciones, “Colombia llega a 30 millones de conexiones de banda ancha al cierre del 2017,” 2018. [Online]. Available: https://www.mintic.gov.co/portal/604/w3-article-72774.html. [Accessed: 18-Sep-2018].</w:t>
+      </w:r>
+    </w:p>
+    <w:p>
       <w:r>
         <w:fldChar w:fldCharType="end"/>
       </w:r>
-    </w:p>
-    <w:p>
       <w:r>
         <w:br w:type="page"/>
       </w:r>
@@ -9796,6 +10054,9 @@
     <w:p>
       <w:pPr>
         <w:pStyle w:val="Textonotapie"/>
+        <w:rPr>
+          <w:lang w:val="es-CO"/>
+        </w:rPr>
       </w:pPr>
       <w:r>
         <w:rPr>
@@ -9807,45 +10068,88 @@
         <w:t xml:space="preserve"> </w:t>
       </w:r>
       <w:r>
-        <w:t xml:space="preserve">http://www.computer.org/author/transguide/transstylefiles.htm. Secciones: 4. </w:t>
-      </w:r>
-      <w:proofErr w:type="spellStart"/>
-      <w:r>
-        <w:t>Citations</w:t>
-      </w:r>
-      <w:proofErr w:type="spellEnd"/>
-      <w:r>
-        <w:t xml:space="preserve">, y </w:t>
-      </w:r>
-      <w:proofErr w:type="spellStart"/>
-      <w:r>
-        <w:t>References</w:t>
-      </w:r>
-      <w:proofErr w:type="spellEnd"/>
-    </w:p>
-  </w:footnote>
-  <w:footnote w:id="2">
-    <w:p>
-      <w:pPr>
-        <w:pStyle w:val="Textonotapie"/>
-      </w:pPr>
-      <w:r>
-        <w:rPr>
-          <w:rStyle w:val="Refdenotaalpie"/>
-        </w:rPr>
-        <w:footnoteRef/>
-      </w:r>
-      <w:r>
-        <w:t xml:space="preserve"> </w:t>
-      </w:r>
-      <w:r>
-        <w:t xml:space="preserve">http://www1.elsevier.com/homepage/saf/ifac/site/IPV\%20overview.htm. Sección: </w:t>
-      </w:r>
-      <w:proofErr w:type="spellStart"/>
-      <w:r>
-        <w:t>References</w:t>
-      </w:r>
-      <w:proofErr w:type="spellEnd"/>
+        <w:rPr>
+          <w:rFonts w:ascii="Arial" w:hAnsi="Arial" w:cs="Arial"/>
+          <w:color w:val="000000"/>
+          <w:sz w:val="18"/>
+          <w:szCs w:val="18"/>
+        </w:rPr>
+        <w:t>C</w:t>
+      </w:r>
+      <w:r>
+        <w:rPr>
+          <w:rFonts w:ascii="Arial" w:hAnsi="Arial" w:cs="Arial"/>
+          <w:color w:val="000000"/>
+          <w:sz w:val="18"/>
+          <w:szCs w:val="18"/>
+        </w:rPr>
+        <w:t>omercio electrónico</w:t>
+      </w:r>
+      <w:r>
+        <w:rPr>
+          <w:rFonts w:ascii="Arial" w:hAnsi="Arial" w:cs="Arial"/>
+          <w:color w:val="000000"/>
+          <w:sz w:val="18"/>
+          <w:szCs w:val="18"/>
+        </w:rPr>
+        <w:t xml:space="preserve"> del nombre en inglés, </w:t>
+      </w:r>
+      <w:proofErr w:type="spellStart"/>
+      <w:r>
+        <w:rPr>
+          <w:rFonts w:ascii="Arial" w:hAnsi="Arial" w:cs="Arial"/>
+          <w:color w:val="000000"/>
+          <w:sz w:val="18"/>
+          <w:szCs w:val="18"/>
+        </w:rPr>
+        <w:t>E</w:t>
+      </w:r>
+      <w:r>
+        <w:rPr>
+          <w:rFonts w:ascii="Arial" w:hAnsi="Arial" w:cs="Arial"/>
+          <w:color w:val="000000"/>
+          <w:sz w:val="18"/>
+          <w:szCs w:val="18"/>
+        </w:rPr>
+        <w:t>lectronic</w:t>
+      </w:r>
+      <w:proofErr w:type="spellEnd"/>
+      <w:r>
+        <w:rPr>
+          <w:rFonts w:ascii="Arial" w:hAnsi="Arial" w:cs="Arial"/>
+          <w:color w:val="000000"/>
+          <w:sz w:val="18"/>
+          <w:szCs w:val="18"/>
+        </w:rPr>
+        <w:t xml:space="preserve"> </w:t>
+      </w:r>
+      <w:r>
+        <w:rPr>
+          <w:rFonts w:ascii="Arial" w:hAnsi="Arial" w:cs="Arial"/>
+          <w:color w:val="000000"/>
+          <w:sz w:val="18"/>
+          <w:szCs w:val="18"/>
+        </w:rPr>
+        <w:t>C</w:t>
+      </w:r>
+      <w:r>
+        <w:rPr>
+          <w:rFonts w:ascii="Arial" w:hAnsi="Arial" w:cs="Arial"/>
+          <w:color w:val="000000"/>
+          <w:sz w:val="18"/>
+          <w:szCs w:val="18"/>
+        </w:rPr>
+        <w:t>ommerce</w:t>
+      </w:r>
+      <w:r>
+        <w:rPr>
+          <w:rFonts w:ascii="Arial" w:hAnsi="Arial" w:cs="Arial"/>
+          <w:color w:val="000000"/>
+          <w:sz w:val="18"/>
+          <w:szCs w:val="18"/>
+        </w:rPr>
+        <w:t>.</w:t>
+      </w:r>
     </w:p>
   </w:footnote>
 </w:footnotes>
@@ -11858,6 +12162,17 @@
       <w:szCs w:val="28"/>
     </w:rPr>
   </w:style>
+  <w:style w:type="character" w:styleId="nfasis">
+    <w:name w:val="Emphasis"/>
+    <w:basedOn w:val="Fuentedeprrafopredeter"/>
+    <w:uiPriority w:val="20"/>
+    <w:qFormat/>
+    <w:rsid w:val="007E0BBD"/>
+    <w:rPr>
+      <w:i/>
+      <w:iCs/>
+    </w:rPr>
+  </w:style>
 </w:styles>
 </file>
 
@@ -12179,4 +12494,16 @@
   </a:objectDefaults>
   <a:extraClrSchemeLst/>
 </a:theme>
+</file>
+
+<file path=customXml/item1.xml><?xml version="1.0" encoding="utf-8"?>
+<b:Sources xmlns:b="http://schemas.openxmlformats.org/officeDocument/2006/bibliography" xmlns="http://schemas.openxmlformats.org/officeDocument/2006/bibliography" SelectedStyle="\IEEE2006OfficeOnline.xsl" StyleName="IEEE" Version="2006"/>
+</file>
+
+<file path=customXml/itemProps1.xml><?xml version="1.0" encoding="utf-8"?>
+<ds:datastoreItem xmlns:ds="http://schemas.openxmlformats.org/officeDocument/2006/customXml" ds:itemID="{DD2D4D35-7D57-4893-ACEE-8BC321CC5615}">
+  <ds:schemaRefs>
+    <ds:schemaRef ds:uri="http://schemas.openxmlformats.org/officeDocument/2006/bibliography"/>
+  </ds:schemaRefs>
+</ds:datastoreItem>
 </file>
</xml_diff>

<commit_message>
terce comit con parte de la definicion del problema.
</commit_message>
<xml_diff>
--- a/AnteProyecto_JoseHernandez.docx
+++ b/AnteProyecto_JoseHernandez.docx
@@ -1599,6 +1599,7 @@
         <w:jc w:val="both"/>
         <w:rPr>
           <w:rFonts w:ascii="Arial" w:hAnsi="Arial" w:cs="Arial"/>
+          <w:color w:val="FF0000"/>
         </w:rPr>
       </w:pPr>
       <w:r>
@@ -1732,14 +1733,136 @@
         <w:rPr>
           <w:rFonts w:ascii="Arial" w:hAnsi="Arial" w:cs="Arial"/>
         </w:rPr>
-        <w:t xml:space="preserve">y avanzando a pasos agigantados </w:t>
+        <w:t>y avanzando a pasos agigantados</w:t>
+      </w:r>
+      <w:r>
+        <w:rPr>
+          <w:rFonts w:ascii="Arial" w:hAnsi="Arial" w:cs="Arial"/>
+        </w:rPr>
+        <w:t xml:space="preserve">, </w:t>
+      </w:r>
+      <w:r>
+        <w:rPr>
+          <w:rFonts w:ascii="Arial" w:hAnsi="Arial" w:cs="Arial"/>
+        </w:rPr>
+        <w:t xml:space="preserve">llegando </w:t>
+      </w:r>
+      <w:r>
+        <w:rPr>
+          <w:rFonts w:ascii="Arial" w:hAnsi="Arial" w:cs="Arial"/>
+        </w:rPr>
+        <w:t>cada vez a más  p</w:t>
+      </w:r>
+      <w:r>
+        <w:rPr>
+          <w:rFonts w:ascii="Arial" w:hAnsi="Arial" w:cs="Arial"/>
+        </w:rPr>
+        <w:t>ersonas</w:t>
+      </w:r>
+      <w:r>
+        <w:rPr>
+          <w:rFonts w:ascii="Arial" w:hAnsi="Arial" w:cs="Arial"/>
+        </w:rPr>
+        <w:t xml:space="preserve"> permitiendo ampliar</w:t>
+      </w:r>
+      <w:r>
+        <w:rPr>
+          <w:rFonts w:ascii="Arial" w:hAnsi="Arial" w:cs="Arial"/>
+        </w:rPr>
+        <w:t xml:space="preserve"> las posibilidades a las que</w:t>
+      </w:r>
+      <w:r>
+        <w:rPr>
+          <w:rFonts w:ascii="Arial" w:hAnsi="Arial" w:cs="Arial"/>
+        </w:rPr>
+        <w:t xml:space="preserve"> </w:t>
+      </w:r>
+      <w:r>
+        <w:rPr>
+          <w:rFonts w:ascii="Arial" w:hAnsi="Arial" w:cs="Arial"/>
+        </w:rPr>
+        <w:t>tienen acceso</w:t>
+      </w:r>
+      <w:r>
+        <w:rPr>
+          <w:rFonts w:ascii="Arial" w:hAnsi="Arial" w:cs="Arial"/>
+        </w:rPr>
+        <w:t xml:space="preserve">, un ejemplo de esto es </w:t>
+      </w:r>
+      <w:r>
+        <w:rPr>
+          <w:rFonts w:ascii="Arial" w:hAnsi="Arial" w:cs="Arial"/>
+        </w:rPr>
+        <w:t>e</w:t>
+      </w:r>
+      <w:r>
+        <w:rPr>
+          <w:rFonts w:ascii="Arial" w:hAnsi="Arial" w:cs="Arial"/>
+        </w:rPr>
+        <w:t>l</w:t>
+      </w:r>
+      <w:r>
+        <w:rPr>
+          <w:rFonts w:ascii="Arial" w:hAnsi="Arial" w:cs="Arial"/>
+        </w:rPr>
+        <w:t xml:space="preserve"> </w:t>
+      </w:r>
+      <w:r>
+        <w:rPr>
+          <w:rFonts w:ascii="Arial" w:hAnsi="Arial" w:cs="Arial"/>
+        </w:rPr>
+        <w:t>com</w:t>
+      </w:r>
+      <w:r>
+        <w:rPr>
+          <w:rFonts w:ascii="Arial" w:hAnsi="Arial" w:cs="Arial"/>
+        </w:rPr>
+        <w:t>ercio electrónico, comercio por internet, comercio en línea</w:t>
+      </w:r>
+      <w:r>
+        <w:rPr>
+          <w:rFonts w:ascii="Arial" w:hAnsi="Arial" w:cs="Arial"/>
+        </w:rPr>
+        <w:t xml:space="preserve"> (en adelante e-commerce</w:t>
+      </w:r>
+      <w:r>
+        <w:rPr>
+          <w:rStyle w:val="Refdenotaalpie"/>
+          <w:rFonts w:ascii="Arial" w:hAnsi="Arial" w:cs="Arial"/>
+        </w:rPr>
+        <w:footnoteReference w:id="1"/>
+      </w:r>
+      <w:r>
+        <w:rPr>
+          <w:rFonts w:ascii="Arial" w:hAnsi="Arial" w:cs="Arial"/>
+        </w:rPr>
+        <w:t>)</w:t>
+      </w:r>
+      <w:r>
+        <w:rPr>
+          <w:rFonts w:ascii="Arial" w:hAnsi="Arial" w:cs="Arial"/>
+        </w:rPr>
+        <w:t xml:space="preserve"> </w:t>
+      </w:r>
+      <w:r>
+        <w:rPr>
+          <w:rFonts w:ascii="Arial" w:hAnsi="Arial" w:cs="Arial"/>
+        </w:rPr>
+        <w:t>enfocado en la compra y venta de artículos ya sean bienes o servicios a través de medios digitales</w:t>
       </w:r>
       <w:r>
         <w:rPr>
           <w:rFonts w:ascii="Arial" w:hAnsi="Arial" w:cs="Arial"/>
           <w:color w:val="FF0000"/>
         </w:rPr>
-        <w:t>a gran escala</w:t>
+        <w:t>, las compras en este tipo de plataformas se ha popularizado en los últimos años, siendo uno de los ámbitos de mayor crecimiento</w:t>
+      </w:r>
+      <w:r>
+        <w:rPr>
+          <w:rFonts w:ascii="Arial" w:hAnsi="Arial" w:cs="Arial"/>
+          <w:color w:val="FF0000"/>
+        </w:rPr>
+        <w:t xml:space="preserve"> a nivel mundial</w:t>
       </w:r>
       <w:r>
         <w:rPr>
@@ -1751,117 +1874,688 @@
         <w:rPr>
           <w:rFonts w:ascii="Arial" w:hAnsi="Arial" w:cs="Arial"/>
         </w:rPr>
-        <w:t xml:space="preserve">llegando </w:t>
-      </w:r>
-      <w:r>
-        <w:rPr>
-          <w:rFonts w:ascii="Arial" w:hAnsi="Arial" w:cs="Arial"/>
-        </w:rPr>
-        <w:t>cada vez a más  p</w:t>
-      </w:r>
-      <w:r>
-        <w:rPr>
-          <w:rFonts w:ascii="Arial" w:hAnsi="Arial" w:cs="Arial"/>
-        </w:rPr>
-        <w:t>ersonas</w:t>
-      </w:r>
-      <w:r>
-        <w:rPr>
-          <w:rFonts w:ascii="Arial" w:hAnsi="Arial" w:cs="Arial"/>
-        </w:rPr>
-        <w:t xml:space="preserve"> permitiendo ampliar</w:t>
-      </w:r>
-      <w:r>
-        <w:rPr>
-          <w:rFonts w:ascii="Arial" w:hAnsi="Arial" w:cs="Arial"/>
-        </w:rPr>
-        <w:t xml:space="preserve"> las posibilidades a las que</w:t>
-      </w:r>
-      <w:r>
-        <w:rPr>
-          <w:rFonts w:ascii="Arial" w:hAnsi="Arial" w:cs="Arial"/>
-        </w:rPr>
-        <w:t xml:space="preserve"> </w:t>
-      </w:r>
-      <w:r>
-        <w:rPr>
-          <w:rFonts w:ascii="Arial" w:hAnsi="Arial" w:cs="Arial"/>
-        </w:rPr>
-        <w:t>tienen acceso</w:t>
-      </w:r>
-      <w:r>
-        <w:rPr>
-          <w:rFonts w:ascii="Arial" w:hAnsi="Arial" w:cs="Arial"/>
-        </w:rPr>
-        <w:t xml:space="preserve">, un ejemplo de esto es </w:t>
-      </w:r>
-      <w:r>
-        <w:rPr>
-          <w:rFonts w:ascii="Arial" w:hAnsi="Arial" w:cs="Arial"/>
-        </w:rPr>
-        <w:t>e</w:t>
-      </w:r>
-      <w:r>
-        <w:rPr>
-          <w:rFonts w:ascii="Arial" w:hAnsi="Arial" w:cs="Arial"/>
-        </w:rPr>
-        <w:t>l</w:t>
-      </w:r>
-      <w:r>
-        <w:rPr>
-          <w:rFonts w:ascii="Arial" w:hAnsi="Arial" w:cs="Arial"/>
-        </w:rPr>
-        <w:t xml:space="preserve"> </w:t>
-      </w:r>
-      <w:r>
-        <w:rPr>
-          <w:rFonts w:ascii="Arial" w:hAnsi="Arial" w:cs="Arial"/>
-        </w:rPr>
-        <w:t>com</w:t>
-      </w:r>
-      <w:r>
-        <w:rPr>
-          <w:rFonts w:ascii="Arial" w:hAnsi="Arial" w:cs="Arial"/>
-        </w:rPr>
-        <w:t>ercio electrónico, comercio por internet, comercio en línea</w:t>
-      </w:r>
-      <w:r>
-        <w:rPr>
-          <w:rFonts w:ascii="Arial" w:hAnsi="Arial" w:cs="Arial"/>
-        </w:rPr>
-        <w:t xml:space="preserve"> (en adelante e-commerce</w:t>
+        <w:t xml:space="preserve">sin embargo muchos de los usuarios potenciales no utilizan o aprovechan </w:t>
+      </w:r>
+      <w:r>
+        <w:rPr>
+          <w:rFonts w:ascii="Arial" w:hAnsi="Arial" w:cs="Arial"/>
+        </w:rPr>
+        <w:t xml:space="preserve">la extensa gama de oportunidades existentes en internet, esto se debe a que en gran medida existe un problema de confianza (falta o ausencia de esta), </w:t>
+      </w:r>
+      <w:r>
+        <w:rPr>
+          <w:rFonts w:ascii="Arial" w:hAnsi="Arial" w:cs="Arial"/>
+        </w:rPr>
+        <w:t>la confianza inicial es muy importante para las ventas exitosas y atrae a los usuarios. Los signos y símbolos, la apariencia del di</w:t>
+      </w:r>
+      <w:r>
+        <w:rPr>
+          <w:rFonts w:ascii="Arial" w:hAnsi="Arial" w:cs="Arial"/>
+        </w:rPr>
+        <w:t xml:space="preserve">seño web y la reputación de los </w:t>
+      </w:r>
+      <w:r>
+        <w:rPr>
+          <w:rFonts w:ascii="Arial" w:hAnsi="Arial" w:cs="Arial"/>
+        </w:rPr>
+        <w:t>vendedores son muy eficaces para crear una confianza básica. "Barry" se refiere a la confianza como un</w:t>
+      </w:r>
+      <w:r>
+        <w:rPr>
+          <w:rFonts w:ascii="Arial" w:hAnsi="Arial" w:cs="Arial"/>
+        </w:rPr>
+        <w:t xml:space="preserve">a poderosa </w:t>
+      </w:r>
+      <w:r>
+        <w:rPr>
+          <w:rFonts w:ascii="Arial" w:hAnsi="Arial" w:cs="Arial"/>
+        </w:rPr>
+        <w:t>herramienta de marketing</w:t>
       </w:r>
       <w:r>
         <w:rPr>
           <w:rStyle w:val="Refdenotaalpie"/>
           <w:rFonts w:ascii="Arial" w:hAnsi="Arial" w:cs="Arial"/>
         </w:rPr>
-        <w:footnoteReference w:id="1"/>
-      </w:r>
-      <w:r>
-        <w:rPr>
-          <w:rFonts w:ascii="Arial" w:hAnsi="Arial" w:cs="Arial"/>
-        </w:rPr>
-        <w:t>)</w:t>
-      </w:r>
-      <w:r>
-        <w:rPr>
-          <w:rFonts w:ascii="Arial" w:hAnsi="Arial" w:cs="Arial"/>
-        </w:rPr>
-        <w:t xml:space="preserve"> </w:t>
-      </w:r>
-      <w:r>
-        <w:rPr>
-          <w:rFonts w:ascii="Arial" w:hAnsi="Arial" w:cs="Arial"/>
-        </w:rPr>
-        <w:t>enfocado en la compra y venta de artículos ya sean bienes o servicios a través de medios digitales</w:t>
+        <w:footnoteReference w:id="2"/>
+      </w:r>
+      <w:r>
+        <w:rPr>
+          <w:rFonts w:ascii="Arial" w:hAnsi="Arial" w:cs="Arial"/>
+        </w:rPr>
+        <w:t>. Según los estudios de Fui-</w:t>
+      </w:r>
+      <w:proofErr w:type="spellStart"/>
+      <w:r>
+        <w:rPr>
+          <w:rFonts w:ascii="Arial" w:hAnsi="Arial" w:cs="Arial"/>
+        </w:rPr>
+        <w:t>Hoon</w:t>
+      </w:r>
+      <w:proofErr w:type="spellEnd"/>
+      <w:r>
+        <w:rPr>
+          <w:rFonts w:ascii="Arial" w:hAnsi="Arial" w:cs="Arial"/>
+        </w:rPr>
+        <w:t>, los clientes deciden comp</w:t>
+      </w:r>
+      <w:r>
+        <w:rPr>
+          <w:rFonts w:ascii="Arial" w:hAnsi="Arial" w:cs="Arial"/>
+        </w:rPr>
+        <w:t>rar en línea solo por confianza</w:t>
+      </w:r>
+      <w:r>
+        <w:rPr>
+          <w:rFonts w:ascii="Arial" w:hAnsi="Arial" w:cs="Arial"/>
+        </w:rPr>
+        <w:t>,</w:t>
+      </w:r>
+      <w:r>
+        <w:t xml:space="preserve"> </w:t>
+      </w:r>
+      <w:r>
+        <w:rPr>
+          <w:rFonts w:ascii="Arial" w:hAnsi="Arial" w:cs="Arial"/>
+        </w:rPr>
+        <w:t>uno de los requisitos esenciales en el comercio electrónico es la confianza</w:t>
+      </w:r>
+      <w:r>
+        <w:rPr>
+          <w:rFonts w:ascii="Arial" w:hAnsi="Arial" w:cs="Arial"/>
+        </w:rPr>
+        <w:t xml:space="preserve"> </w:t>
+      </w:r>
+      <w:r>
+        <w:rPr>
+          <w:rFonts w:ascii="Arial" w:hAnsi="Arial" w:cs="Arial"/>
+        </w:rPr>
+        <w:fldChar w:fldCharType="begin" w:fldLock="1"/>
+      </w:r>
+      <w:r>
+        <w:rPr>
+          <w:rFonts w:ascii="Arial" w:hAnsi="Arial" w:cs="Arial"/>
+        </w:rPr>
+        <w:instrText>ADDIN CSL_CITATION {"citationItems":[{"id":"ITEM-1","itemData":{"author":[{"dropping-particle":"","family":"Habibi","given":"Roozbeh","non-dropping-particle":"","parse-names":false,"suffix":""},{"dropping-particle":"","family":"Hajati","given":"Zahra","non-dropping-particle":"","parse-names":false,"suffix":""}],"id":"ITEM-1","issue":"3","issued":{"date-parts":[["2015"]]},"page":"917-922","title":"Trust in e-commerce","type":"article-journal","volume":"10"},"uris":["http://www.mendeley.com/documents/?uuid=45553e05-9960-4f4a-8e17-b8d6ca493017"]}],"mendeley":{"formattedCitation":"[2]","plainTextFormattedCitation":"[2]","previouslyFormattedCitation":"[2]"},"properties":{"noteIndex":0},"schema":"https://github.com/citation-style-language/schema/raw/master/csl-citation.json"}</w:instrText>
+      </w:r>
+      <w:r>
+        <w:rPr>
+          <w:rFonts w:ascii="Arial" w:hAnsi="Arial" w:cs="Arial"/>
+        </w:rPr>
+        <w:fldChar w:fldCharType="separate"/>
+      </w:r>
+      <w:r>
+        <w:rPr>
+          <w:rFonts w:ascii="Arial" w:hAnsi="Arial" w:cs="Arial"/>
+          <w:noProof/>
+        </w:rPr>
+        <w:t>[2]</w:t>
+      </w:r>
+      <w:r>
+        <w:rPr>
+          <w:rFonts w:ascii="Arial" w:hAnsi="Arial" w:cs="Arial"/>
+        </w:rPr>
+        <w:fldChar w:fldCharType="end"/>
+      </w:r>
+      <w:r>
+        <w:rPr>
+          <w:rFonts w:ascii="Arial" w:hAnsi="Arial" w:cs="Arial"/>
+        </w:rPr>
+        <w:t xml:space="preserve">. </w:t>
+      </w:r>
+      <w:r>
+        <w:rPr>
+          <w:rFonts w:ascii="Arial" w:hAnsi="Arial" w:cs="Arial"/>
+        </w:rPr>
+        <w:t>La falta de confianza es una de las mayores barreras que inhiben el comercio en línea entre compradores y vendedores que no están familiarizados entre sí</w:t>
+      </w:r>
+      <w:r>
+        <w:rPr>
+          <w:rFonts w:ascii="Arial" w:hAnsi="Arial" w:cs="Arial"/>
+        </w:rPr>
+        <w:t xml:space="preserve"> </w:t>
+      </w:r>
+      <w:r>
+        <w:rPr>
+          <w:rFonts w:ascii="Arial" w:hAnsi="Arial" w:cs="Arial"/>
+        </w:rPr>
+        <w:fldChar w:fldCharType="begin" w:fldLock="1"/>
+      </w:r>
+      <w:r>
+        <w:rPr>
+          <w:rFonts w:ascii="Arial" w:hAnsi="Arial" w:cs="Arial"/>
+        </w:rPr>
+        <w:instrText>ADDIN CSL_CITATION {"citationItems":[{"id":"ITEM-1","itemData":{"author":[{"dropping-particle":"","family":"Shankar","given":"Venkatesh","non-dropping-particle":"","parse-names":false,"suffix":""},{"dropping-particle":"","family":"Urban","given":"Glen L","non-dropping-particle":"","parse-names":false,"suffix":""},{"dropping-particle":"","family":"Sultan","given":"Fareena","non-dropping-particle":"","parse-names":false,"suffix":""}],"id":"ITEM-1","issued":{"date-parts":[["2002"]]},"page":"325-344","title":"Online trust : a stakeholder perspective , concepts , implications , and future directions","type":"article-journal","volume":"11"},"uris":["http://www.mendeley.com/documents/?uuid=a51416ef-9693-4a2e-af34-004782ad48bc"]}],"mendeley":{"formattedCitation":"[3]","plainTextFormattedCitation":"[3]"},"properties":{"noteIndex":0},"schema":"https://github.com/citation-style-language/schema/raw/master/csl-citation.json"}</w:instrText>
+      </w:r>
+      <w:r>
+        <w:rPr>
+          <w:rFonts w:ascii="Arial" w:hAnsi="Arial" w:cs="Arial"/>
+        </w:rPr>
+        <w:fldChar w:fldCharType="separate"/>
+      </w:r>
+      <w:r>
+        <w:rPr>
+          <w:rFonts w:ascii="Arial" w:hAnsi="Arial" w:cs="Arial"/>
+          <w:noProof/>
+        </w:rPr>
+        <w:t>[3]</w:t>
+      </w:r>
+      <w:r>
+        <w:rPr>
+          <w:rFonts w:ascii="Arial" w:hAnsi="Arial" w:cs="Arial"/>
+        </w:rPr>
+        <w:fldChar w:fldCharType="end"/>
+      </w:r>
+      <w:r>
+        <w:rPr>
+          <w:rFonts w:ascii="Arial" w:hAnsi="Arial" w:cs="Arial"/>
+        </w:rPr>
+        <w:t xml:space="preserve">. </w:t>
       </w:r>
       <w:r>
         <w:rPr>
           <w:rFonts w:ascii="Arial" w:hAnsi="Arial" w:cs="Arial"/>
           <w:color w:val="FF0000"/>
         </w:rPr>
-        <w:t>, las compras en este tipo de plataformas se ha popularizado en los últimos años, siendo uno de los ámbitos de mayor crecimiento a nivel internacional</w:t>
+        <w:t>(</w:t>
+      </w:r>
+      <w:proofErr w:type="gramStart"/>
+      <w:r>
+        <w:rPr>
+          <w:rFonts w:ascii="Arial" w:hAnsi="Arial" w:cs="Arial"/>
+          <w:color w:val="FF0000"/>
+        </w:rPr>
+        <w:t>se</w:t>
+      </w:r>
+      <w:proofErr w:type="gramEnd"/>
+      <w:r>
+        <w:rPr>
+          <w:rFonts w:ascii="Arial" w:hAnsi="Arial" w:cs="Arial"/>
+          <w:color w:val="FF0000"/>
+        </w:rPr>
+        <w:t xml:space="preserve"> podría extender </w:t>
+      </w:r>
+      <w:proofErr w:type="spellStart"/>
+      <w:r>
+        <w:rPr>
+          <w:rFonts w:ascii="Arial" w:hAnsi="Arial" w:cs="Arial"/>
+          <w:color w:val="FF0000"/>
+        </w:rPr>
+        <w:t>mas</w:t>
+      </w:r>
+      <w:proofErr w:type="spellEnd"/>
+      <w:r>
+        <w:rPr>
+          <w:rFonts w:ascii="Arial" w:hAnsi="Arial" w:cs="Arial"/>
+          <w:color w:val="FF0000"/>
+        </w:rPr>
+        <w:t xml:space="preserve"> hablando sobre: ubicaciones geográficas apartadas, el concepto de e-trust que divide a los académicos, como confiar en lo intangible, )</w:t>
+      </w:r>
+    </w:p>
+    <w:p>
+      <w:pPr>
+        <w:jc w:val="both"/>
+        <w:rPr>
+          <w:rFonts w:ascii="Arial" w:hAnsi="Arial" w:cs="Arial"/>
+        </w:rPr>
+      </w:pPr>
+    </w:p>
+    <w:p>
+      <w:pPr>
+        <w:jc w:val="both"/>
+        <w:rPr>
+          <w:rFonts w:ascii="Arial" w:hAnsi="Arial" w:cs="Arial"/>
+        </w:rPr>
+      </w:pPr>
+      <w:r>
+        <w:rPr>
+          <w:rFonts w:ascii="Arial" w:hAnsi="Arial" w:cs="Arial"/>
+        </w:rPr>
+        <w:t xml:space="preserve">Los usuarios </w:t>
+      </w:r>
+      <w:r>
+        <w:rPr>
+          <w:rFonts w:ascii="Arial" w:hAnsi="Arial" w:cs="Arial"/>
+        </w:rPr>
+        <w:t xml:space="preserve">en su gran mayoría no practican el e-commerce por </w:t>
+      </w:r>
+      <w:r>
+        <w:rPr>
+          <w:rFonts w:ascii="Arial" w:hAnsi="Arial" w:cs="Arial"/>
+        </w:rPr>
+        <w:t>temor</w:t>
+      </w:r>
+      <w:r>
+        <w:rPr>
+          <w:rFonts w:ascii="Arial" w:hAnsi="Arial" w:cs="Arial"/>
+        </w:rPr>
+        <w:t xml:space="preserve"> a que su dinero </w:t>
+      </w:r>
+      <w:r>
+        <w:rPr>
+          <w:rFonts w:ascii="Arial" w:hAnsi="Arial" w:cs="Arial"/>
+        </w:rPr>
+        <w:t xml:space="preserve">se vea comprometido o </w:t>
+      </w:r>
+      <w:r>
+        <w:rPr>
+          <w:rFonts w:ascii="Arial" w:hAnsi="Arial" w:cs="Arial"/>
+        </w:rPr>
+        <w:t xml:space="preserve">sea robado, </w:t>
+      </w:r>
+      <w:r>
+        <w:rPr>
+          <w:rFonts w:ascii="Arial" w:hAnsi="Arial" w:cs="Arial"/>
+        </w:rPr>
+        <w:t xml:space="preserve">además existe la posibilidad de que </w:t>
+      </w:r>
+      <w:r>
+        <w:rPr>
+          <w:rFonts w:ascii="Arial" w:hAnsi="Arial" w:cs="Arial"/>
+        </w:rPr>
+        <w:t xml:space="preserve">no </w:t>
+      </w:r>
+      <w:r>
+        <w:rPr>
+          <w:rFonts w:ascii="Arial" w:hAnsi="Arial" w:cs="Arial"/>
+        </w:rPr>
+        <w:t>se reciba</w:t>
+      </w:r>
+      <w:r>
+        <w:rPr>
+          <w:rFonts w:ascii="Arial" w:hAnsi="Arial" w:cs="Arial"/>
+        </w:rPr>
+        <w:t xml:space="preserve"> el producto por el que se </w:t>
+      </w:r>
+      <w:r>
+        <w:rPr>
+          <w:rFonts w:ascii="Arial" w:hAnsi="Arial" w:cs="Arial"/>
+        </w:rPr>
+        <w:t>pagó</w:t>
+      </w:r>
+      <w:r>
+        <w:rPr>
+          <w:rFonts w:ascii="Arial" w:hAnsi="Arial" w:cs="Arial"/>
+        </w:rPr>
+        <w:t>,</w:t>
+      </w:r>
+      <w:r>
+        <w:rPr>
+          <w:rFonts w:ascii="Arial" w:hAnsi="Arial" w:cs="Arial"/>
+        </w:rPr>
+        <w:t xml:space="preserve"> o porque es tal la desconfianza </w:t>
+      </w:r>
+      <w:r>
+        <w:rPr>
+          <w:rFonts w:ascii="Arial" w:hAnsi="Arial" w:cs="Arial"/>
+        </w:rPr>
+        <w:t xml:space="preserve">ante </w:t>
+      </w:r>
+      <w:r>
+        <w:rPr>
+          <w:rFonts w:ascii="Arial" w:hAnsi="Arial" w:cs="Arial"/>
+        </w:rPr>
+        <w:t>la</w:t>
+      </w:r>
+      <w:r>
+        <w:rPr>
+          <w:rFonts w:ascii="Arial" w:hAnsi="Arial" w:cs="Arial"/>
+        </w:rPr>
+        <w:t xml:space="preserve"> contraparte</w:t>
+      </w:r>
+      <w:r>
+        <w:rPr>
+          <w:rFonts w:ascii="Arial" w:hAnsi="Arial" w:cs="Arial"/>
+        </w:rPr>
+        <w:t>,</w:t>
+      </w:r>
+      <w:r>
+        <w:rPr>
+          <w:rFonts w:ascii="Arial" w:hAnsi="Arial" w:cs="Arial"/>
+        </w:rPr>
+        <w:t xml:space="preserve"> </w:t>
+      </w:r>
+      <w:r>
+        <w:rPr>
+          <w:rFonts w:ascii="Arial" w:hAnsi="Arial" w:cs="Arial"/>
+        </w:rPr>
+        <w:t xml:space="preserve">ya que </w:t>
+      </w:r>
+      <w:r>
+        <w:rPr>
+          <w:rFonts w:ascii="Arial" w:hAnsi="Arial" w:cs="Arial"/>
+        </w:rPr>
+        <w:t xml:space="preserve">no se tiene contacto físico directo, además </w:t>
+      </w:r>
+      <w:r>
+        <w:rPr>
+          <w:rFonts w:ascii="Arial" w:hAnsi="Arial" w:cs="Arial"/>
+        </w:rPr>
+        <w:t>existe el</w:t>
+      </w:r>
+      <w:r>
+        <w:rPr>
+          <w:rFonts w:ascii="Arial" w:hAnsi="Arial" w:cs="Arial"/>
+        </w:rPr>
+        <w:t xml:space="preserve"> </w:t>
+      </w:r>
+      <w:r>
+        <w:rPr>
+          <w:rFonts w:ascii="Arial" w:hAnsi="Arial" w:cs="Arial"/>
+        </w:rPr>
+        <w:t>riesgo</w:t>
+      </w:r>
+      <w:r>
+        <w:rPr>
+          <w:rFonts w:ascii="Arial" w:hAnsi="Arial" w:cs="Arial"/>
+        </w:rPr>
+        <w:t xml:space="preserve"> de que </w:t>
+      </w:r>
+      <w:r>
+        <w:rPr>
+          <w:rFonts w:ascii="Arial" w:hAnsi="Arial" w:cs="Arial"/>
+        </w:rPr>
+        <w:t xml:space="preserve">el vendedor </w:t>
+      </w:r>
+      <w:r>
+        <w:rPr>
+          <w:rFonts w:ascii="Arial" w:hAnsi="Arial" w:cs="Arial"/>
+        </w:rPr>
+        <w:t xml:space="preserve">no </w:t>
+      </w:r>
+      <w:r>
+        <w:rPr>
+          <w:rFonts w:ascii="Arial" w:hAnsi="Arial" w:cs="Arial"/>
+        </w:rPr>
+        <w:t xml:space="preserve">cumpla y </w:t>
+      </w:r>
+      <w:r>
+        <w:rPr>
+          <w:rFonts w:ascii="Arial" w:hAnsi="Arial" w:cs="Arial"/>
+        </w:rPr>
+        <w:t xml:space="preserve">llegar a </w:t>
+      </w:r>
+      <w:r>
+        <w:rPr>
+          <w:rFonts w:ascii="Arial" w:hAnsi="Arial" w:cs="Arial"/>
+        </w:rPr>
+        <w:t>ser</w:t>
+      </w:r>
+      <w:r>
+        <w:rPr>
+          <w:rFonts w:ascii="Arial" w:hAnsi="Arial" w:cs="Arial"/>
+        </w:rPr>
+        <w:t xml:space="preserve"> </w:t>
+      </w:r>
+      <w:r>
+        <w:rPr>
+          <w:rFonts w:ascii="Arial" w:hAnsi="Arial" w:cs="Arial"/>
+        </w:rPr>
+        <w:t>víctima</w:t>
+      </w:r>
+      <w:r>
+        <w:rPr>
+          <w:rFonts w:ascii="Arial" w:hAnsi="Arial" w:cs="Arial"/>
+        </w:rPr>
+        <w:t xml:space="preserve"> de estafa.</w:t>
+      </w:r>
+    </w:p>
+    <w:p>
+      <w:pPr>
+        <w:jc w:val="both"/>
+        <w:rPr>
+          <w:rFonts w:ascii="Arial" w:hAnsi="Arial" w:cs="Arial"/>
+        </w:rPr>
+      </w:pPr>
+    </w:p>
+    <w:p>
+      <w:pPr>
+        <w:jc w:val="both"/>
+        <w:rPr>
+          <w:rFonts w:ascii="Arial" w:hAnsi="Arial" w:cs="Arial"/>
+        </w:rPr>
+      </w:pPr>
+      <w:r>
+        <w:rPr>
+          <w:rFonts w:ascii="Arial" w:hAnsi="Arial" w:cs="Arial"/>
+        </w:rPr>
+        <w:t xml:space="preserve">Otro aspecto que vale </w:t>
+      </w:r>
+      <w:r>
+        <w:rPr>
+          <w:rFonts w:ascii="Arial" w:hAnsi="Arial" w:cs="Arial"/>
+        </w:rPr>
+        <w:t xml:space="preserve">la pena </w:t>
+      </w:r>
+      <w:r>
+        <w:rPr>
+          <w:rFonts w:ascii="Arial" w:hAnsi="Arial" w:cs="Arial"/>
+        </w:rPr>
+        <w:t xml:space="preserve">resaltar es la falta de experiencia por parte </w:t>
+      </w:r>
+      <w:r>
+        <w:rPr>
+          <w:rFonts w:ascii="Arial" w:hAnsi="Arial" w:cs="Arial"/>
+        </w:rPr>
+        <w:t>de algunos</w:t>
+      </w:r>
+      <w:r>
+        <w:rPr>
+          <w:rFonts w:ascii="Arial" w:hAnsi="Arial" w:cs="Arial"/>
+        </w:rPr>
+        <w:t xml:space="preserve"> usuarios</w:t>
+      </w:r>
+      <w:r>
+        <w:rPr>
+          <w:rFonts w:ascii="Arial" w:hAnsi="Arial" w:cs="Arial"/>
+        </w:rPr>
+        <w:t>,</w:t>
+      </w:r>
+      <w:r>
+        <w:rPr>
+          <w:rFonts w:ascii="Arial" w:hAnsi="Arial" w:cs="Arial"/>
+        </w:rPr>
+        <w:t xml:space="preserve"> sobre el uso de las plataformas de e-commerce, cuales son los procedimientos correctos para realizar compras y como evitar caer en tra</w:t>
+      </w:r>
+      <w:r>
+        <w:rPr>
+          <w:rFonts w:ascii="Arial" w:hAnsi="Arial" w:cs="Arial"/>
+        </w:rPr>
+        <w:t>mpas de usuarios inescrupulosos</w:t>
+      </w:r>
+      <w:r>
+        <w:rPr>
+          <w:rFonts w:ascii="Arial" w:hAnsi="Arial" w:cs="Arial"/>
+        </w:rPr>
+        <w:t xml:space="preserve"> que buscan aprovechar esa falta de experiencia.</w:t>
+      </w:r>
+    </w:p>
+    <w:p>
+      <w:pPr>
+        <w:jc w:val="both"/>
+        <w:rPr>
+          <w:rFonts w:ascii="Arial" w:hAnsi="Arial" w:cs="Arial"/>
+        </w:rPr>
+      </w:pPr>
+    </w:p>
+    <w:p>
+      <w:pPr>
+        <w:jc w:val="both"/>
+        <w:rPr>
+          <w:rFonts w:ascii="Arial" w:hAnsi="Arial" w:cs="Arial"/>
+        </w:rPr>
+      </w:pPr>
+      <w:r>
+        <w:rPr>
+          <w:rFonts w:ascii="Arial" w:hAnsi="Arial" w:cs="Arial"/>
+        </w:rPr>
+        <w:t>Ya que el e-commerce es nuevo par</w:t>
+      </w:r>
+      <w:r>
+        <w:rPr>
+          <w:rFonts w:ascii="Arial" w:hAnsi="Arial" w:cs="Arial"/>
+        </w:rPr>
+        <w:t>a mucho</w:t>
+      </w:r>
+      <w:r>
+        <w:rPr>
+          <w:rFonts w:ascii="Arial" w:hAnsi="Arial" w:cs="Arial"/>
+        </w:rPr>
+        <w:t xml:space="preserve">s </w:t>
+      </w:r>
+      <w:r>
+        <w:rPr>
+          <w:rFonts w:ascii="Arial" w:hAnsi="Arial" w:cs="Arial"/>
+        </w:rPr>
+        <w:t>usuarios de internet,</w:t>
+      </w:r>
+      <w:r>
+        <w:rPr>
+          <w:rFonts w:ascii="Arial" w:hAnsi="Arial" w:cs="Arial"/>
+        </w:rPr>
+        <w:t xml:space="preserve"> existe una</w:t>
+      </w:r>
+      <w:r>
+        <w:rPr>
+          <w:rFonts w:ascii="Arial" w:hAnsi="Arial" w:cs="Arial"/>
+        </w:rPr>
+        <w:t xml:space="preserve"> gran falta de información sobre los posibles riesgos a los que se </w:t>
+      </w:r>
+      <w:r>
+        <w:rPr>
+          <w:rFonts w:ascii="Arial" w:hAnsi="Arial" w:cs="Arial"/>
+        </w:rPr>
+        <w:t>está</w:t>
+      </w:r>
+      <w:r>
+        <w:rPr>
+          <w:rFonts w:ascii="Arial" w:hAnsi="Arial" w:cs="Arial"/>
+        </w:rPr>
+        <w:t xml:space="preserve"> expuesto en las diferentes pl</w:t>
+      </w:r>
+      <w:r>
+        <w:rPr>
+          <w:rFonts w:ascii="Arial" w:hAnsi="Arial" w:cs="Arial"/>
+        </w:rPr>
+        <w:t xml:space="preserve">ataformas que ofrecen </w:t>
+      </w:r>
+      <w:r>
+        <w:rPr>
+          <w:rFonts w:ascii="Arial" w:hAnsi="Arial" w:cs="Arial"/>
+        </w:rPr>
+        <w:t xml:space="preserve">estos </w:t>
+      </w:r>
+      <w:r>
+        <w:rPr>
+          <w:rFonts w:ascii="Arial" w:hAnsi="Arial" w:cs="Arial"/>
+        </w:rPr>
+        <w:t>servicios</w:t>
+      </w:r>
+      <w:r>
+        <w:rPr>
+          <w:rFonts w:ascii="Arial" w:hAnsi="Arial" w:cs="Arial"/>
+        </w:rPr>
+        <w:t>,</w:t>
+      </w:r>
+      <w:r>
+        <w:rPr>
+          <w:rFonts w:ascii="Arial" w:hAnsi="Arial" w:cs="Arial"/>
+        </w:rPr>
+        <w:t xml:space="preserve"> falta de información aprovechada por algunos delincuentes que ven una oportunidad para </w:t>
+      </w:r>
+      <w:r>
+        <w:rPr>
+          <w:rFonts w:ascii="Arial" w:hAnsi="Arial" w:cs="Arial"/>
+        </w:rPr>
+        <w:t>sacar beneficio propio a costa de algunos usuarios desinformados</w:t>
+      </w:r>
+      <w:r>
+        <w:rPr>
+          <w:rFonts w:ascii="Arial" w:hAnsi="Arial" w:cs="Arial"/>
+        </w:rPr>
+        <w:t>.</w:t>
+      </w:r>
+    </w:p>
+    <w:p>
+      <w:pPr>
+        <w:jc w:val="both"/>
+        <w:rPr>
+          <w:rFonts w:ascii="Arial" w:hAnsi="Arial" w:cs="Arial"/>
+        </w:rPr>
+      </w:pPr>
+    </w:p>
+    <w:p>
+      <w:pPr>
+        <w:jc w:val="both"/>
+        <w:rPr>
+          <w:rFonts w:ascii="Arial" w:hAnsi="Arial" w:cs="Arial"/>
+        </w:rPr>
+      </w:pPr>
+      <w:r>
+        <w:rPr>
+          <w:rFonts w:ascii="Arial" w:hAnsi="Arial" w:cs="Arial"/>
+        </w:rPr>
+        <w:t xml:space="preserve">Las posibilidades y ventajas del e-commerce son </w:t>
+      </w:r>
+      <w:r>
+        <w:rPr>
+          <w:rFonts w:ascii="Arial" w:hAnsi="Arial" w:cs="Arial"/>
+        </w:rPr>
+        <w:t xml:space="preserve">muchas, </w:t>
+      </w:r>
+      <w:r>
+        <w:rPr>
+          <w:rFonts w:ascii="Arial" w:hAnsi="Arial" w:cs="Arial"/>
+        </w:rPr>
+        <w:t xml:space="preserve">algunas que </w:t>
+      </w:r>
+      <w:r>
+        <w:rPr>
+          <w:rFonts w:ascii="Arial" w:hAnsi="Arial" w:cs="Arial"/>
+        </w:rPr>
+        <w:t xml:space="preserve">vale la pena </w:t>
+      </w:r>
+      <w:r>
+        <w:rPr>
+          <w:rFonts w:ascii="Arial" w:hAnsi="Arial" w:cs="Arial"/>
+        </w:rPr>
+        <w:t xml:space="preserve">resaltar es la posibilidad de realizar compras alrededor del mundo, con vendedores que de otro modo sería imposible realizar transacciones comerciales, además las distancias geográficas ya no son un problema para poder </w:t>
+      </w:r>
+      <w:r>
+        <w:rPr>
+          <w:rFonts w:ascii="Arial" w:hAnsi="Arial" w:cs="Arial"/>
+        </w:rPr>
+        <w:t xml:space="preserve">adquirir productos que no </w:t>
+      </w:r>
+      <w:r>
+        <w:rPr>
+          <w:rFonts w:ascii="Arial" w:hAnsi="Arial" w:cs="Arial"/>
+        </w:rPr>
+        <w:t>se encuentran</w:t>
+      </w:r>
+      <w:r>
+        <w:rPr>
+          <w:rFonts w:ascii="Arial" w:hAnsi="Arial" w:cs="Arial"/>
+        </w:rPr>
+        <w:t xml:space="preserve"> fácilmente en </w:t>
+      </w:r>
+      <w:r>
+        <w:rPr>
+          <w:rFonts w:ascii="Arial" w:hAnsi="Arial" w:cs="Arial"/>
+        </w:rPr>
+        <w:t xml:space="preserve">el </w:t>
+      </w:r>
+      <w:r>
+        <w:rPr>
+          <w:rFonts w:ascii="Arial" w:hAnsi="Arial" w:cs="Arial"/>
+        </w:rPr>
+        <w:t>entorno</w:t>
+      </w:r>
+      <w:r>
+        <w:rPr>
+          <w:rFonts w:ascii="Arial" w:hAnsi="Arial" w:cs="Arial"/>
+        </w:rPr>
+        <w:t xml:space="preserve"> físico</w:t>
       </w:r>
       <w:r>
         <w:rPr>
@@ -1873,16 +2567,643 @@
         <w:rPr>
           <w:rFonts w:ascii="Arial" w:hAnsi="Arial" w:cs="Arial"/>
         </w:rPr>
-        <w:t xml:space="preserve">sin embargo muchos de los usuarios potenciales no utilizan o aprovechan </w:t>
-      </w:r>
-      <w:r>
-        <w:rPr>
-          <w:rFonts w:ascii="Arial" w:hAnsi="Arial" w:cs="Arial"/>
-        </w:rPr>
-        <w:t xml:space="preserve">la extensa gama de oportunidades existentes en internet, esto se debe a que en gran medida existe un problema de confianza (falta o ausencia de esta), </w:t>
+        <w:t xml:space="preserve">se abre </w:t>
+      </w:r>
+      <w:r>
+        <w:rPr>
+          <w:rFonts w:ascii="Arial" w:hAnsi="Arial" w:cs="Arial"/>
+        </w:rPr>
+        <w:t xml:space="preserve">un </w:t>
+      </w:r>
+      <w:r>
+        <w:rPr>
+          <w:rFonts w:ascii="Arial" w:hAnsi="Arial" w:cs="Arial"/>
+        </w:rPr>
+        <w:t>abanico</w:t>
+      </w:r>
+      <w:r>
+        <w:rPr>
+          <w:rFonts w:ascii="Arial" w:hAnsi="Arial" w:cs="Arial"/>
+        </w:rPr>
+        <w:t xml:space="preserve"> de posibilidades que muchas personas no aprovechan, por lo mencionado </w:t>
+      </w:r>
+      <w:r>
+        <w:rPr>
+          <w:rFonts w:ascii="Arial" w:hAnsi="Arial" w:cs="Arial"/>
+        </w:rPr>
+        <w:t>anteriormente</w:t>
+      </w:r>
+      <w:r>
+        <w:rPr>
+          <w:rFonts w:ascii="Arial" w:hAnsi="Arial" w:cs="Arial"/>
+        </w:rPr>
+        <w:t xml:space="preserve"> la falta de confianza en el e-commerce.</w:t>
+      </w:r>
+    </w:p>
+    <w:p>
+      <w:pPr>
+        <w:jc w:val="both"/>
+        <w:rPr>
+          <w:rFonts w:ascii="Arial" w:hAnsi="Arial" w:cs="Arial"/>
+        </w:rPr>
+      </w:pPr>
+    </w:p>
+    <w:p>
+      <w:pPr>
+        <w:jc w:val="both"/>
+        <w:rPr>
+          <w:rFonts w:ascii="Arial" w:hAnsi="Arial" w:cs="Arial"/>
+        </w:rPr>
+      </w:pPr>
+      <w:r>
+        <w:rPr>
+          <w:rFonts w:ascii="Arial" w:hAnsi="Arial" w:cs="Arial"/>
+        </w:rPr>
+        <w:t>-------------------</w:t>
+      </w:r>
+      <w:r>
+        <w:rPr>
+          <w:rFonts w:ascii="Arial" w:hAnsi="Arial" w:cs="Arial"/>
+        </w:rPr>
+        <w:t>-------------------------------</w:t>
+      </w:r>
+    </w:p>
+    <w:p>
+      <w:pPr>
+        <w:jc w:val="both"/>
+        <w:rPr>
+          <w:rFonts w:ascii="Arial" w:hAnsi="Arial" w:cs="Arial"/>
+        </w:rPr>
+      </w:pPr>
+      <w:r>
+        <w:rPr>
+          <w:rFonts w:ascii="Arial" w:hAnsi="Arial" w:cs="Arial"/>
+        </w:rPr>
+        <w:t>Las personas no aprovechas las opciones que tienen a su alcance para comprar en medios digitale</w:t>
+      </w:r>
+      <w:r>
+        <w:rPr>
+          <w:rFonts w:ascii="Arial" w:hAnsi="Arial" w:cs="Arial"/>
+        </w:rPr>
+        <w:t>s</w:t>
+      </w:r>
+    </w:p>
+    <w:p>
+      <w:pPr>
+        <w:jc w:val="both"/>
+        <w:rPr>
+          <w:rFonts w:ascii="Arial" w:hAnsi="Arial" w:cs="Arial"/>
+        </w:rPr>
+      </w:pPr>
+      <w:r>
+        <w:rPr>
+          <w:rFonts w:ascii="Arial" w:hAnsi="Arial" w:cs="Arial"/>
+        </w:rPr>
+        <w:t>Las personas no utilizan estos medios digitales para realizar compras</w:t>
+      </w:r>
+    </w:p>
+    <w:p>
+      <w:pPr>
+        <w:jc w:val="both"/>
+        <w:rPr>
+          <w:rFonts w:ascii="Arial" w:hAnsi="Arial" w:cs="Arial"/>
+        </w:rPr>
+      </w:pPr>
+      <w:r>
+        <w:rPr>
+          <w:rFonts w:ascii="Arial" w:hAnsi="Arial" w:cs="Arial"/>
+        </w:rPr>
+        <w:t>Existen muchos riesgos a la hora de realizar compras en internet</w:t>
+      </w:r>
+    </w:p>
+    <w:p>
+      <w:pPr>
+        <w:jc w:val="both"/>
+        <w:rPr>
+          <w:rFonts w:ascii="Arial" w:hAnsi="Arial" w:cs="Arial"/>
+        </w:rPr>
+      </w:pPr>
+      <w:r>
+        <w:rPr>
+          <w:rFonts w:ascii="Arial" w:hAnsi="Arial" w:cs="Arial"/>
+        </w:rPr>
+        <w:t xml:space="preserve">Las personas sienten desconfianza </w:t>
+      </w:r>
+    </w:p>
+    <w:p>
+      <w:pPr>
+        <w:jc w:val="both"/>
+        <w:rPr>
+          <w:rFonts w:ascii="Arial" w:hAnsi="Arial" w:cs="Arial"/>
+        </w:rPr>
+      </w:pPr>
+      <w:r>
+        <w:rPr>
+          <w:rFonts w:ascii="Arial" w:hAnsi="Arial" w:cs="Arial"/>
+        </w:rPr>
+        <w:t>Existe miedo a que sean estafados</w:t>
+      </w:r>
+    </w:p>
+    <w:p>
+      <w:pPr>
+        <w:jc w:val="both"/>
+        <w:rPr>
+          <w:rFonts w:ascii="Arial" w:hAnsi="Arial" w:cs="Arial"/>
+        </w:rPr>
+      </w:pPr>
+      <w:r>
+        <w:rPr>
+          <w:rFonts w:ascii="Arial" w:hAnsi="Arial" w:cs="Arial"/>
+        </w:rPr>
+        <w:t>Existe desinformación sobre posibles riesgos y problemas que podrían surgir al momento de realizar compras en plataformas de e-commerce</w:t>
+      </w:r>
+    </w:p>
+    <w:p>
+      <w:pPr>
+        <w:jc w:val="both"/>
+        <w:rPr>
+          <w:rFonts w:ascii="Arial" w:hAnsi="Arial" w:cs="Arial"/>
+        </w:rPr>
+      </w:pPr>
+    </w:p>
+    <w:p>
+      <w:pPr>
+        <w:jc w:val="both"/>
+        <w:rPr>
+          <w:rFonts w:ascii="Arial" w:hAnsi="Arial" w:cs="Arial"/>
+        </w:rPr>
+      </w:pPr>
+      <w:r>
+        <w:rPr>
+          <w:rFonts w:ascii="Arial" w:hAnsi="Arial" w:cs="Arial"/>
+        </w:rPr>
+        <w:t>(YA)_</w:t>
+      </w:r>
+      <w:r>
+        <w:rPr>
+          <w:rFonts w:ascii="Arial" w:hAnsi="Arial" w:cs="Arial"/>
+        </w:rPr>
+        <w:t>Problema de confianza</w:t>
+      </w:r>
+    </w:p>
+    <w:p>
+      <w:pPr>
+        <w:jc w:val="both"/>
+        <w:rPr>
+          <w:rFonts w:ascii="Arial" w:hAnsi="Arial" w:cs="Arial"/>
+        </w:rPr>
+      </w:pPr>
+      <w:r>
+        <w:rPr>
+          <w:rFonts w:ascii="Arial" w:hAnsi="Arial" w:cs="Arial"/>
+        </w:rPr>
+        <w:t>(YA)_</w:t>
+      </w:r>
+      <w:r>
+        <w:rPr>
+          <w:rFonts w:ascii="Arial" w:hAnsi="Arial" w:cs="Arial"/>
+        </w:rPr>
+        <w:t>La confianza es fundamental</w:t>
+      </w:r>
+    </w:p>
+    <w:p>
+      <w:pPr>
+        <w:jc w:val="both"/>
+        <w:rPr>
+          <w:rFonts w:ascii="Arial" w:hAnsi="Arial" w:cs="Arial"/>
+        </w:rPr>
+      </w:pPr>
+      <w:r>
+        <w:rPr>
+          <w:rFonts w:ascii="Arial" w:hAnsi="Arial" w:cs="Arial"/>
+        </w:rPr>
+        <w:t>(YA)_</w:t>
+      </w:r>
+      <w:r>
+        <w:rPr>
+          <w:rFonts w:ascii="Arial" w:hAnsi="Arial" w:cs="Arial"/>
+        </w:rPr>
+        <w:t>Las personas no compran por miedo (robo - tumben)</w:t>
+      </w:r>
+    </w:p>
+    <w:p>
+      <w:pPr>
+        <w:jc w:val="both"/>
+        <w:rPr>
+          <w:rFonts w:ascii="Arial" w:hAnsi="Arial" w:cs="Arial"/>
+        </w:rPr>
+      </w:pPr>
+      <w:r>
+        <w:rPr>
+          <w:rFonts w:ascii="Arial" w:hAnsi="Arial" w:cs="Arial"/>
+        </w:rPr>
+        <w:t>La colaboración (introducir el tema)</w:t>
+      </w:r>
+    </w:p>
+    <w:p>
+      <w:pPr>
+        <w:jc w:val="both"/>
+        <w:rPr>
+          <w:rFonts w:ascii="Arial" w:hAnsi="Arial" w:cs="Arial"/>
+        </w:rPr>
+      </w:pPr>
+      <w:r>
+        <w:rPr>
+          <w:rFonts w:ascii="Arial" w:hAnsi="Arial" w:cs="Arial"/>
+        </w:rPr>
+        <w:t xml:space="preserve">Como la colaboración podría ayudar a solucionar </w:t>
+      </w:r>
+    </w:p>
+    <w:p>
+      <w:pPr>
+        <w:jc w:val="both"/>
+        <w:rPr>
+          <w:rFonts w:ascii="Arial" w:hAnsi="Arial" w:cs="Arial"/>
+        </w:rPr>
+      </w:pPr>
+      <w:r>
+        <w:rPr>
+          <w:rFonts w:ascii="Arial" w:hAnsi="Arial" w:cs="Arial"/>
+        </w:rPr>
+        <w:t>Introducir la pregunta del proyecto.</w:t>
+      </w:r>
+    </w:p>
+    <w:p>
+      <w:pPr>
+        <w:tabs>
+          <w:tab w:val="left" w:pos="954"/>
+        </w:tabs>
+        <w:jc w:val="both"/>
+        <w:rPr>
+          <w:rFonts w:ascii="Arial" w:hAnsi="Arial" w:cs="Arial"/>
+        </w:rPr>
+      </w:pPr>
+      <w:r>
+        <w:rPr>
+          <w:rFonts w:ascii="Arial" w:hAnsi="Arial" w:cs="Arial"/>
+        </w:rPr>
+        <w:tab/>
+      </w:r>
+    </w:p>
+    <w:p>
+      <w:pPr>
+        <w:jc w:val="both"/>
+        <w:rPr>
+          <w:rFonts w:ascii="Arial" w:hAnsi="Arial" w:cs="Arial"/>
+          <w:color w:val="000000" w:themeColor="text1"/>
+        </w:rPr>
+      </w:pPr>
+      <w:r>
+        <w:rPr>
+          <w:rFonts w:ascii="Arial" w:hAnsi="Arial" w:cs="Arial"/>
+          <w:color w:val="000000" w:themeColor="text1"/>
+        </w:rPr>
+        <w:t xml:space="preserve">En la definición del problema de estudio es fundamental </w:t>
+      </w:r>
+      <w:r>
+        <w:rPr>
+          <w:rFonts w:ascii="Arial" w:hAnsi="Arial" w:cs="Arial"/>
+          <w:color w:val="FF0000"/>
+        </w:rPr>
+        <w:t>identificar claramente la(s) pregunta(s) que se quiere(n) resolver</w:t>
+      </w:r>
+      <w:r>
+        <w:rPr>
+          <w:rFonts w:ascii="Arial" w:hAnsi="Arial" w:cs="Arial"/>
+          <w:color w:val="000000" w:themeColor="text1"/>
+        </w:rPr>
+        <w:t xml:space="preserve"> </w:t>
+      </w:r>
+      <w:r>
+        <w:rPr>
+          <w:rFonts w:ascii="Arial" w:hAnsi="Arial" w:cs="Arial"/>
+          <w:color w:val="FF0000"/>
+        </w:rPr>
+        <w:t xml:space="preserve">y el problema concreto a cuya solución o entendimiento se contribuirá </w:t>
+      </w:r>
+      <w:r>
+        <w:rPr>
+          <w:rFonts w:ascii="Arial" w:hAnsi="Arial" w:cs="Arial"/>
+          <w:color w:val="000000" w:themeColor="text1"/>
+        </w:rPr>
+        <w:t xml:space="preserve">con la ejecución del proyecto de investigación. Por lo tanto se recomienda </w:t>
+      </w:r>
+      <w:r>
+        <w:rPr>
+          <w:rFonts w:ascii="Arial" w:hAnsi="Arial" w:cs="Arial"/>
+          <w:color w:val="FF0000"/>
+        </w:rPr>
+        <w:t>hacer una descripción precisa y completa de la naturaleza y magnitud del problema</w:t>
+      </w:r>
+      <w:r>
+        <w:rPr>
+          <w:rFonts w:ascii="Arial" w:hAnsi="Arial" w:cs="Arial"/>
+          <w:color w:val="000000" w:themeColor="text1"/>
+        </w:rPr>
+        <w:t xml:space="preserve"> y </w:t>
+      </w:r>
+      <w:r>
+        <w:rPr>
+          <w:rFonts w:ascii="Arial" w:hAnsi="Arial" w:cs="Arial"/>
+          <w:color w:val="FF0000"/>
+        </w:rPr>
+        <w:t>justificar la necesidad de la investigación en términos del desarrollo del país y/o del aporte al conocimiento científico global</w:t>
+      </w:r>
+      <w:r>
+        <w:rPr>
+          <w:rFonts w:ascii="Arial" w:hAnsi="Arial" w:cs="Arial"/>
+          <w:color w:val="000000" w:themeColor="text1"/>
+        </w:rPr>
+        <w:t>.</w:t>
+      </w:r>
+    </w:p>
+    <w:p>
+      <w:pPr>
+        <w:jc w:val="both"/>
+        <w:rPr>
+          <w:rFonts w:ascii="Arial" w:hAnsi="Arial" w:cs="Arial"/>
+          <w:color w:val="000000" w:themeColor="text1"/>
+        </w:rPr>
+      </w:pPr>
+    </w:p>
+    <w:p>
+      <w:pPr>
+        <w:jc w:val="both"/>
+        <w:rPr>
+          <w:rFonts w:ascii="Arial" w:hAnsi="Arial" w:cs="Arial"/>
+          <w:color w:val="000000" w:themeColor="text1"/>
+        </w:rPr>
+      </w:pPr>
+      <w:r>
+        <w:rPr>
+          <w:rFonts w:ascii="Arial" w:hAnsi="Arial" w:cs="Arial"/>
+          <w:color w:val="000000" w:themeColor="text1"/>
+        </w:rPr>
+        <w:t>Usados Borrar</w:t>
+      </w:r>
+    </w:p>
+    <w:p>
+      <w:pPr>
+        <w:jc w:val="both"/>
+        <w:rPr>
+          <w:rFonts w:ascii="Arial" w:hAnsi="Arial" w:cs="Arial"/>
+        </w:rPr>
+      </w:pPr>
+      <w:r>
+        <w:rPr>
+          <w:rFonts w:ascii="Arial" w:hAnsi="Arial" w:cs="Arial"/>
+        </w:rPr>
+        <w:t>La tecnología cada vez avanza a pasos agigantados</w:t>
+      </w:r>
+    </w:p>
+    <w:p>
+      <w:pPr>
+        <w:jc w:val="both"/>
+        <w:rPr>
+          <w:rFonts w:ascii="Arial" w:hAnsi="Arial" w:cs="Arial"/>
+        </w:rPr>
+      </w:pPr>
+      <w:r>
+        <w:rPr>
+          <w:rFonts w:ascii="Arial" w:hAnsi="Arial" w:cs="Arial"/>
+        </w:rPr>
+        <w:t>Las nuevas tecnologías llegan cada vez a más personas</w:t>
+      </w:r>
+    </w:p>
+    <w:p>
+      <w:pPr>
+        <w:jc w:val="both"/>
+        <w:rPr>
+          <w:rFonts w:ascii="Arial" w:hAnsi="Arial" w:cs="Arial"/>
+        </w:rPr>
+      </w:pPr>
+      <w:r>
+        <w:rPr>
+          <w:rFonts w:ascii="Arial" w:hAnsi="Arial" w:cs="Arial"/>
+        </w:rPr>
+        <w:t>Las compras en plataformas de e-commerce se han popularizado y tomado fuerza</w:t>
+      </w:r>
+    </w:p>
+    <w:p>
+      <w:pPr>
+        <w:jc w:val="both"/>
+        <w:rPr>
+          <w:rFonts w:ascii="Arial" w:hAnsi="Arial" w:cs="Arial"/>
+        </w:rPr>
+      </w:pPr>
+      <w:r>
+        <w:rPr>
+          <w:rFonts w:ascii="Arial" w:hAnsi="Arial" w:cs="Arial"/>
+        </w:rPr>
+        <w:t>Los clientes deciden comprar en línea solo por confianza 111</w:t>
+      </w:r>
+    </w:p>
+    <w:p>
+      <w:pPr>
+        <w:jc w:val="both"/>
+        <w:rPr>
+          <w:rFonts w:ascii="Arial" w:hAnsi="Arial" w:cs="Arial"/>
+        </w:rPr>
+      </w:pPr>
+      <w:r>
+        <w:rPr>
+          <w:rFonts w:ascii="Arial" w:hAnsi="Arial" w:cs="Arial"/>
+        </w:rPr>
+        <w:t>Los signos y símbolos la apariencia del sitio web y la reputación de los agentes son muy eficaces para crear una confianza básica 111</w:t>
+      </w:r>
+    </w:p>
+    <w:p>
+      <w:pPr>
+        <w:jc w:val="both"/>
+        <w:rPr>
+          <w:rFonts w:ascii="Arial" w:hAnsi="Arial" w:cs="Arial"/>
+        </w:rPr>
+      </w:pPr>
+    </w:p>
+    <w:p>
+      <w:pPr>
+        <w:jc w:val="both"/>
+        <w:rPr>
+          <w:rFonts w:ascii="Arial" w:hAnsi="Arial" w:cs="Arial"/>
+          <w:color w:val="000000" w:themeColor="text1"/>
+        </w:rPr>
+      </w:pPr>
+      <w:r>
+        <w:rPr>
+          <w:rFonts w:ascii="Arial" w:hAnsi="Arial" w:cs="Arial"/>
+          <w:color w:val="000000"/>
+          <w:szCs w:val="22"/>
+        </w:rPr>
+        <w:t>A partir de lo anterior surge la siguiente pregunta de investigación que se busca</w:t>
+      </w:r>
+      <w:r>
+        <w:rPr>
+          <w:rFonts w:ascii="Arial" w:hAnsi="Arial" w:cs="Arial"/>
+          <w:color w:val="000000"/>
+          <w:szCs w:val="22"/>
+        </w:rPr>
+        <w:t xml:space="preserve"> </w:t>
+      </w:r>
+      <w:r>
+        <w:rPr>
+          <w:rFonts w:ascii="Arial" w:hAnsi="Arial" w:cs="Arial"/>
+          <w:color w:val="000000"/>
+          <w:szCs w:val="22"/>
+        </w:rPr>
+        <w:t xml:space="preserve">responder con la ejecución de este proyecto: </w:t>
+      </w:r>
+      <w:r>
+        <w:rPr>
+          <w:rFonts w:ascii="Arial" w:hAnsi="Arial" w:cs="Arial"/>
+          <w:b/>
+          <w:bCs/>
+          <w:i/>
+          <w:iCs/>
+          <w:color w:val="000000"/>
+          <w:szCs w:val="22"/>
+        </w:rPr>
+        <w:t xml:space="preserve">¿Cómo </w:t>
+      </w:r>
+      <w:r>
+        <w:rPr>
+          <w:rFonts w:ascii="Arial" w:hAnsi="Arial" w:cs="Arial"/>
+          <w:b/>
+          <w:bCs/>
+          <w:i/>
+          <w:iCs/>
+          <w:color w:val="000000"/>
+          <w:szCs w:val="22"/>
+        </w:rPr>
+        <w:t>a partir de la generación de estrategias colaborativas lograr que las personas participen y se genere confianza en escenarios de e-commerce</w:t>
+      </w:r>
+      <w:r>
+        <w:rPr>
+          <w:rFonts w:ascii="Arial" w:hAnsi="Arial" w:cs="Arial"/>
+          <w:b/>
+          <w:bCs/>
+          <w:i/>
+          <w:iCs/>
+          <w:color w:val="000000"/>
+          <w:szCs w:val="22"/>
+        </w:rPr>
+        <w:t xml:space="preserve">? </w:t>
+      </w:r>
+      <w:r>
+        <w:rPr>
+          <w:rFonts w:ascii="Arial" w:hAnsi="Arial" w:cs="Arial"/>
+          <w:color w:val="000000"/>
+          <w:szCs w:val="22"/>
+        </w:rPr>
+        <w:t>La respuesta a esta pregunta no es fácil, y</w:t>
+      </w:r>
+      <w:r>
+        <w:rPr>
+          <w:rFonts w:ascii="Arial" w:hAnsi="Arial" w:cs="Arial"/>
+          <w:color w:val="000000"/>
+          <w:szCs w:val="22"/>
+        </w:rPr>
+        <w:t xml:space="preserve"> </w:t>
+      </w:r>
+      <w:r>
+        <w:rPr>
+          <w:rFonts w:ascii="Arial" w:hAnsi="Arial" w:cs="Arial"/>
+          <w:color w:val="000000"/>
+          <w:szCs w:val="22"/>
+        </w:rPr>
+        <w:t>aunque en la literatura consultada se logra evidenciar que existen algunas iniciativas</w:t>
+      </w:r>
+      <w:r>
+        <w:rPr>
+          <w:rFonts w:ascii="Arial" w:hAnsi="Arial" w:cs="Arial"/>
+          <w:color w:val="000000"/>
+          <w:szCs w:val="22"/>
+        </w:rPr>
+        <w:t xml:space="preserve"> </w:t>
+      </w:r>
+      <w:r>
+        <w:rPr>
+          <w:rFonts w:ascii="Arial" w:hAnsi="Arial" w:cs="Arial"/>
+          <w:color w:val="000000"/>
+          <w:szCs w:val="22"/>
+        </w:rPr>
+        <w:t xml:space="preserve">relacionadas especialmente con la definición de </w:t>
+      </w:r>
+      <w:r>
+        <w:rPr>
+          <w:rFonts w:ascii="Arial" w:hAnsi="Arial" w:cs="Arial"/>
+          <w:color w:val="000000"/>
+          <w:szCs w:val="22"/>
+        </w:rPr>
+        <w:t>plataformas de comercio colaborativo</w:t>
+      </w:r>
+      <w:r>
+        <w:rPr>
+          <w:rFonts w:ascii="Arial" w:hAnsi="Arial" w:cs="Arial"/>
+          <w:color w:val="000000"/>
+          <w:szCs w:val="22"/>
+        </w:rPr>
+        <w:t>, no se ha tenido en cuenta la</w:t>
+      </w:r>
+      <w:r>
+        <w:rPr>
+          <w:rFonts w:ascii="Arial" w:hAnsi="Arial" w:cs="Arial"/>
+          <w:color w:val="000000"/>
+          <w:szCs w:val="22"/>
+        </w:rPr>
+        <w:t xml:space="preserve"> </w:t>
+      </w:r>
+      <w:r>
+        <w:rPr>
+          <w:rFonts w:ascii="Arial" w:hAnsi="Arial" w:cs="Arial"/>
+          <w:color w:val="000000"/>
+          <w:szCs w:val="22"/>
+        </w:rPr>
+        <w:t xml:space="preserve">definición de </w:t>
+      </w:r>
+      <w:r>
+        <w:rPr>
+          <w:rFonts w:ascii="Arial" w:hAnsi="Arial" w:cs="Arial"/>
+          <w:color w:val="000000"/>
+          <w:szCs w:val="22"/>
+        </w:rPr>
+        <w:t xml:space="preserve">estrategias colaborativas para la generación de confianza en </w:t>
+      </w:r>
+      <w:r>
+        <w:rPr>
+          <w:rFonts w:ascii="Arial" w:hAnsi="Arial" w:cs="Arial"/>
+          <w:color w:val="000000"/>
+          <w:szCs w:val="22"/>
+        </w:rPr>
+        <w:t>plataformas</w:t>
       </w:r>
       <w:bookmarkStart w:id="1" w:name="_GoBack"/>
       <w:bookmarkEnd w:id="1"/>
+      <w:r>
+        <w:rPr>
+          <w:rFonts w:ascii="Arial" w:hAnsi="Arial" w:cs="Arial"/>
+          <w:color w:val="000000"/>
+          <w:szCs w:val="22"/>
+        </w:rPr>
+        <w:t xml:space="preserve"> de e-commerce ya existentes</w:t>
+      </w:r>
+      <w:r>
+        <w:rPr>
+          <w:rFonts w:ascii="Arial" w:hAnsi="Arial" w:cs="Arial"/>
+          <w:color w:val="000000"/>
+          <w:szCs w:val="22"/>
+        </w:rPr>
+        <w:t>.</w:t>
+      </w:r>
+    </w:p>
+    <w:p>
+      <w:pPr>
+        <w:pStyle w:val="Ttulo1"/>
+      </w:pPr>
+      <w:bookmarkStart w:id="2" w:name="_Toc343178587"/>
+      <w:r>
+        <w:t>Estado del arte</w:t>
+      </w:r>
+      <w:bookmarkEnd w:id="2"/>
     </w:p>
     <w:p>
       <w:pPr>
@@ -1891,6 +3212,26 @@
           <w:rFonts w:ascii="Arial" w:hAnsi="Arial" w:cs="Arial"/>
         </w:rPr>
       </w:pPr>
+      <w:r>
+        <w:rPr>
+          <w:rFonts w:ascii="Arial" w:hAnsi="Arial" w:cs="Arial"/>
+        </w:rPr>
+        <w:t xml:space="preserve">En esta sección se presenta el  estado actual del conocimiento del problema, que corresponde a una síntesis de los proyectos a nivel nacional e internacional relacionados con el tema; Se debe presentar en forma clara la diferencia de la propuesta de trabajo de grado con los proyectos existentes. </w:t>
+      </w:r>
+      <w:proofErr w:type="spellStart"/>
+      <w:r>
+        <w:rPr>
+          <w:rFonts w:ascii="Arial" w:hAnsi="Arial" w:cs="Arial"/>
+        </w:rPr>
+        <w:t>Porqué</w:t>
+      </w:r>
+      <w:proofErr w:type="spellEnd"/>
+      <w:r>
+        <w:rPr>
+          <w:rFonts w:ascii="Arial" w:hAnsi="Arial" w:cs="Arial"/>
+        </w:rPr>
+        <w:t xml:space="preserve"> y cómo la investigación propuesta, a diferencia de investigaciones previas, contribuirá, con  probabilidades de éxito, a la solución o comprensión del problema planteado.</w:t>
+      </w:r>
     </w:p>
     <w:p>
       <w:pPr>
@@ -1907,436 +3248,34 @@
           <w:rFonts w:ascii="Arial" w:hAnsi="Arial" w:cs="Arial"/>
         </w:rPr>
       </w:pPr>
-    </w:p>
-    <w:p>
-      <w:pPr>
-        <w:jc w:val="both"/>
-        <w:rPr>
-          <w:rFonts w:ascii="Arial" w:hAnsi="Arial" w:cs="Arial"/>
-        </w:rPr>
-      </w:pPr>
-    </w:p>
-    <w:p>
-      <w:pPr>
-        <w:jc w:val="both"/>
-        <w:rPr>
-          <w:rFonts w:ascii="Arial" w:hAnsi="Arial" w:cs="Arial"/>
-        </w:rPr>
-      </w:pPr>
-      <w:r>
-        <w:rPr>
-          <w:rFonts w:ascii="Arial" w:hAnsi="Arial" w:cs="Arial"/>
-        </w:rPr>
-        <w:t xml:space="preserve">Los signos y símbolos la apariencia del sitio web y la reputación de los agentes son muy </w:t>
-      </w:r>
-    </w:p>
-    <w:p>
-      <w:pPr>
-        <w:jc w:val="both"/>
-        <w:rPr>
-          <w:rFonts w:ascii="Arial" w:hAnsi="Arial" w:cs="Arial"/>
-        </w:rPr>
-      </w:pPr>
-    </w:p>
-    <w:p>
-      <w:pPr>
-        <w:jc w:val="both"/>
-        <w:rPr>
-          <w:rFonts w:ascii="Arial" w:hAnsi="Arial" w:cs="Arial"/>
-        </w:rPr>
-      </w:pPr>
-      <w:r>
-        <w:rPr>
-          <w:rFonts w:ascii="Arial" w:hAnsi="Arial" w:cs="Arial"/>
-        </w:rPr>
-        <w:t>Los clientes deciden comprar en línea solo por confianza 111</w:t>
-      </w:r>
-    </w:p>
-    <w:p>
-      <w:pPr>
-        <w:jc w:val="both"/>
-        <w:rPr>
-          <w:rFonts w:ascii="Arial" w:hAnsi="Arial" w:cs="Arial"/>
-        </w:rPr>
-      </w:pPr>
-      <w:proofErr w:type="gramStart"/>
-      <w:r>
-        <w:rPr>
-          <w:rFonts w:ascii="Arial" w:hAnsi="Arial" w:cs="Arial"/>
-        </w:rPr>
-        <w:t>eficaces</w:t>
-      </w:r>
-      <w:proofErr w:type="gramEnd"/>
-      <w:r>
-        <w:rPr>
-          <w:rFonts w:ascii="Arial" w:hAnsi="Arial" w:cs="Arial"/>
-        </w:rPr>
-        <w:t xml:space="preserve"> para crear una confianza básica</w:t>
-      </w:r>
-      <w:r>
-        <w:rPr>
-          <w:rFonts w:ascii="Arial" w:hAnsi="Arial" w:cs="Arial"/>
-        </w:rPr>
-        <w:t xml:space="preserve"> 1111</w:t>
-      </w:r>
-    </w:p>
-    <w:p>
-      <w:pPr>
-        <w:jc w:val="both"/>
-        <w:rPr>
-          <w:rFonts w:ascii="Arial" w:hAnsi="Arial" w:cs="Arial"/>
-        </w:rPr>
-      </w:pPr>
-      <w:r>
-        <w:rPr>
-          <w:rFonts w:ascii="Arial" w:hAnsi="Arial" w:cs="Arial"/>
-        </w:rPr>
-        <w:t>Sin la base de confianza, la colaboración no puede construirse ni sostenerse 2222</w:t>
-      </w:r>
-    </w:p>
-    <w:p>
-      <w:pPr>
-        <w:jc w:val="both"/>
-        <w:rPr>
-          <w:rFonts w:ascii="Arial" w:hAnsi="Arial" w:cs="Arial"/>
-        </w:rPr>
-      </w:pPr>
-    </w:p>
-    <w:p>
-      <w:pPr>
-        <w:jc w:val="both"/>
-        <w:rPr>
-          <w:rFonts w:ascii="Arial" w:hAnsi="Arial" w:cs="Arial"/>
-        </w:rPr>
-      </w:pPr>
-      <w:r>
-        <w:rPr>
-          <w:rFonts w:ascii="Arial" w:hAnsi="Arial" w:cs="Arial"/>
-        </w:rPr>
-        <w:t>Las personas no aprovechas las opciones que tienen a su alcance para comprar en medios digitale</w:t>
-      </w:r>
-      <w:r>
-        <w:rPr>
-          <w:rFonts w:ascii="Arial" w:hAnsi="Arial" w:cs="Arial"/>
-        </w:rPr>
-        <w:t>s</w:t>
-      </w:r>
-    </w:p>
-    <w:p>
-      <w:pPr>
-        <w:jc w:val="both"/>
-        <w:rPr>
-          <w:rFonts w:ascii="Arial" w:hAnsi="Arial" w:cs="Arial"/>
-        </w:rPr>
-      </w:pPr>
-      <w:r>
-        <w:rPr>
-          <w:rFonts w:ascii="Arial" w:hAnsi="Arial" w:cs="Arial"/>
-        </w:rPr>
-        <w:t>Las personas no utilizan estos medios digitales para realizar compras</w:t>
-      </w:r>
-    </w:p>
-    <w:p>
-      <w:pPr>
-        <w:jc w:val="both"/>
-        <w:rPr>
-          <w:rFonts w:ascii="Arial" w:hAnsi="Arial" w:cs="Arial"/>
-        </w:rPr>
-      </w:pPr>
-      <w:r>
-        <w:rPr>
-          <w:rFonts w:ascii="Arial" w:hAnsi="Arial" w:cs="Arial"/>
-        </w:rPr>
-        <w:t>Existen muchos riesgos a la hora de realizar compras en internet</w:t>
-      </w:r>
-    </w:p>
-    <w:p>
-      <w:pPr>
-        <w:jc w:val="both"/>
-        <w:rPr>
-          <w:rFonts w:ascii="Arial" w:hAnsi="Arial" w:cs="Arial"/>
-        </w:rPr>
-      </w:pPr>
-      <w:r>
-        <w:rPr>
-          <w:rFonts w:ascii="Arial" w:hAnsi="Arial" w:cs="Arial"/>
-        </w:rPr>
-        <w:t xml:space="preserve">Las personas sienten desconfianza </w:t>
-      </w:r>
-    </w:p>
-    <w:p>
-      <w:pPr>
-        <w:jc w:val="both"/>
-        <w:rPr>
-          <w:rFonts w:ascii="Arial" w:hAnsi="Arial" w:cs="Arial"/>
-        </w:rPr>
-      </w:pPr>
-      <w:r>
-        <w:rPr>
-          <w:rFonts w:ascii="Arial" w:hAnsi="Arial" w:cs="Arial"/>
-        </w:rPr>
-        <w:t>Existe miedo a que sean estafados</w:t>
-      </w:r>
-    </w:p>
-    <w:p>
-      <w:pPr>
-        <w:jc w:val="both"/>
-        <w:rPr>
-          <w:rFonts w:ascii="Arial" w:hAnsi="Arial" w:cs="Arial"/>
-        </w:rPr>
-      </w:pPr>
-      <w:r>
-        <w:rPr>
-          <w:rFonts w:ascii="Arial" w:hAnsi="Arial" w:cs="Arial"/>
-        </w:rPr>
-        <w:t>Existe desinformación sobre posibles riesgos y problemas que podrían surgir al momento de realizar compras en plataformas de e-commerce</w:t>
-      </w:r>
-    </w:p>
-    <w:p>
-      <w:pPr>
-        <w:jc w:val="both"/>
-        <w:rPr>
-          <w:rFonts w:ascii="Arial" w:hAnsi="Arial" w:cs="Arial"/>
-        </w:rPr>
-      </w:pPr>
-    </w:p>
-    <w:p>
-      <w:pPr>
-        <w:jc w:val="both"/>
-        <w:rPr>
-          <w:rFonts w:ascii="Arial" w:hAnsi="Arial" w:cs="Arial"/>
-        </w:rPr>
-      </w:pPr>
-    </w:p>
-    <w:p>
-      <w:pPr>
-        <w:jc w:val="both"/>
-        <w:rPr>
-          <w:rFonts w:ascii="Arial" w:hAnsi="Arial" w:cs="Arial"/>
-          <w:color w:val="000000" w:themeColor="text1"/>
-        </w:rPr>
-      </w:pPr>
-      <w:r>
-        <w:rPr>
-          <w:rFonts w:ascii="Arial" w:hAnsi="Arial" w:cs="Arial"/>
-          <w:color w:val="000000" w:themeColor="text1"/>
-        </w:rPr>
-        <w:t xml:space="preserve">En la definición del problema de estudio es fundamental </w:t>
-      </w:r>
-      <w:r>
-        <w:rPr>
-          <w:rFonts w:ascii="Arial" w:hAnsi="Arial" w:cs="Arial"/>
-          <w:color w:val="FF0000"/>
-        </w:rPr>
-        <w:t>identificar claramente la(s) pregunta(s) que se quiere(n) resolver</w:t>
-      </w:r>
-      <w:r>
-        <w:rPr>
-          <w:rFonts w:ascii="Arial" w:hAnsi="Arial" w:cs="Arial"/>
-          <w:color w:val="000000" w:themeColor="text1"/>
-        </w:rPr>
-        <w:t xml:space="preserve"> </w:t>
-      </w:r>
-      <w:r>
-        <w:rPr>
-          <w:rFonts w:ascii="Arial" w:hAnsi="Arial" w:cs="Arial"/>
-          <w:color w:val="FF0000"/>
-        </w:rPr>
-        <w:t xml:space="preserve">y el problema concreto a cuya solución o entendimiento se contribuirá </w:t>
-      </w:r>
-      <w:r>
-        <w:rPr>
-          <w:rFonts w:ascii="Arial" w:hAnsi="Arial" w:cs="Arial"/>
-          <w:color w:val="000000" w:themeColor="text1"/>
-        </w:rPr>
-        <w:t xml:space="preserve">con la ejecución del proyecto de investigación. Por lo tanto se recomienda </w:t>
-      </w:r>
-      <w:r>
-        <w:rPr>
-          <w:rFonts w:ascii="Arial" w:hAnsi="Arial" w:cs="Arial"/>
-          <w:color w:val="FF0000"/>
-        </w:rPr>
-        <w:t>hacer una descripción precisa y completa de la naturaleza y magnitud del problema</w:t>
-      </w:r>
-      <w:r>
-        <w:rPr>
-          <w:rFonts w:ascii="Arial" w:hAnsi="Arial" w:cs="Arial"/>
-          <w:color w:val="000000" w:themeColor="text1"/>
-        </w:rPr>
-        <w:t xml:space="preserve"> y </w:t>
-      </w:r>
-      <w:r>
-        <w:rPr>
-          <w:rFonts w:ascii="Arial" w:hAnsi="Arial" w:cs="Arial"/>
-          <w:color w:val="FF0000"/>
-        </w:rPr>
-        <w:t>justificar la necesidad de la investigación en términos del desarrollo del país y/o del aporte al conocimiento científico global</w:t>
-      </w:r>
-      <w:r>
-        <w:rPr>
-          <w:rFonts w:ascii="Arial" w:hAnsi="Arial" w:cs="Arial"/>
-          <w:color w:val="000000" w:themeColor="text1"/>
-        </w:rPr>
-        <w:t>.</w:t>
-      </w:r>
-    </w:p>
-    <w:p>
-      <w:pPr>
-        <w:jc w:val="both"/>
-        <w:rPr>
-          <w:rFonts w:ascii="Arial" w:hAnsi="Arial" w:cs="Arial"/>
-          <w:color w:val="000000" w:themeColor="text1"/>
-        </w:rPr>
-      </w:pPr>
-    </w:p>
-    <w:p>
-      <w:pPr>
-        <w:jc w:val="both"/>
-        <w:rPr>
-          <w:rFonts w:ascii="Arial" w:hAnsi="Arial" w:cs="Arial"/>
-          <w:color w:val="000000" w:themeColor="text1"/>
-        </w:rPr>
-      </w:pPr>
-      <w:r>
-        <w:rPr>
-          <w:rFonts w:ascii="Arial" w:hAnsi="Arial" w:cs="Arial"/>
-          <w:color w:val="000000" w:themeColor="text1"/>
-        </w:rPr>
-        <w:t>Usados Borrar</w:t>
-      </w:r>
-    </w:p>
-    <w:p>
-      <w:pPr>
-        <w:jc w:val="both"/>
-        <w:rPr>
-          <w:rFonts w:ascii="Arial" w:hAnsi="Arial" w:cs="Arial"/>
-        </w:rPr>
-      </w:pPr>
-      <w:r>
-        <w:rPr>
-          <w:rFonts w:ascii="Arial" w:hAnsi="Arial" w:cs="Arial"/>
-        </w:rPr>
-        <w:t>La tecnología cada vez avanza a pasos agigantados</w:t>
-      </w:r>
-    </w:p>
-    <w:p>
-      <w:pPr>
-        <w:jc w:val="both"/>
-        <w:rPr>
-          <w:rFonts w:ascii="Arial" w:hAnsi="Arial" w:cs="Arial"/>
-        </w:rPr>
-      </w:pPr>
-      <w:r>
-        <w:rPr>
-          <w:rFonts w:ascii="Arial" w:hAnsi="Arial" w:cs="Arial"/>
-        </w:rPr>
-        <w:t>Las nuevas tecnologías llegan cada vez a más personas</w:t>
-      </w:r>
-    </w:p>
-    <w:p>
-      <w:pPr>
-        <w:jc w:val="both"/>
-        <w:rPr>
-          <w:rFonts w:ascii="Arial" w:hAnsi="Arial" w:cs="Arial"/>
-        </w:rPr>
-      </w:pPr>
-      <w:r>
-        <w:rPr>
-          <w:rFonts w:ascii="Arial" w:hAnsi="Arial" w:cs="Arial"/>
-        </w:rPr>
-        <w:t>Las compras en plataformas de e-commerce se han popularizado y tomado fuerza</w:t>
-      </w:r>
-    </w:p>
-    <w:p>
-      <w:pPr>
-        <w:jc w:val="both"/>
-        <w:rPr>
-          <w:rFonts w:ascii="Arial" w:hAnsi="Arial" w:cs="Arial"/>
-          <w:color w:val="000000" w:themeColor="text1"/>
-        </w:rPr>
-      </w:pPr>
+      <w:r>
+        <w:rPr>
+          <w:rFonts w:ascii="Arial" w:hAnsi="Arial" w:cs="Arial"/>
+        </w:rPr>
+        <w:t xml:space="preserve">Esta sección incluye un ítem de aportes, en donde se exprese claramente </w:t>
+      </w:r>
+      <w:proofErr w:type="spellStart"/>
+      <w:r>
+        <w:rPr>
+          <w:rFonts w:ascii="Arial" w:hAnsi="Arial" w:cs="Arial"/>
+        </w:rPr>
+        <w:t>cuales</w:t>
+      </w:r>
+      <w:proofErr w:type="spellEnd"/>
+      <w:r>
+        <w:rPr>
+          <w:rFonts w:ascii="Arial" w:hAnsi="Arial" w:cs="Arial"/>
+        </w:rPr>
+        <w:t xml:space="preserve"> son los aportes investigativos y/o de innovación del trabajo de grado.</w:t>
+      </w:r>
     </w:p>
     <w:p>
       <w:pPr>
         <w:pStyle w:val="Ttulo1"/>
       </w:pPr>
-      <w:bookmarkStart w:id="2" w:name="_Toc343178587"/>
+      <w:bookmarkStart w:id="3" w:name="_Toc343178588"/>
       <w:r>
         <w:lastRenderedPageBreak/>
-        <w:t>Estado del arte</w:t>
-      </w:r>
-      <w:bookmarkEnd w:id="2"/>
-    </w:p>
-    <w:p>
-      <w:pPr>
-        <w:jc w:val="both"/>
-        <w:rPr>
-          <w:rFonts w:ascii="Arial" w:hAnsi="Arial" w:cs="Arial"/>
-        </w:rPr>
-      </w:pPr>
-      <w:r>
-        <w:rPr>
-          <w:rFonts w:ascii="Arial" w:hAnsi="Arial" w:cs="Arial"/>
-        </w:rPr>
-        <w:t xml:space="preserve">En esta sección se presenta el  estado actual del conocimiento del problema, que corresponde a una síntesis de los proyectos a nivel nacional e internacional relacionados con el tema; Se debe presentar en forma clara la diferencia de la propuesta de trabajo de grado con los proyectos existentes. </w:t>
-      </w:r>
-      <w:proofErr w:type="spellStart"/>
-      <w:r>
-        <w:rPr>
-          <w:rFonts w:ascii="Arial" w:hAnsi="Arial" w:cs="Arial"/>
-        </w:rPr>
-        <w:t>Porqué</w:t>
-      </w:r>
-      <w:proofErr w:type="spellEnd"/>
-      <w:r>
-        <w:rPr>
-          <w:rFonts w:ascii="Arial" w:hAnsi="Arial" w:cs="Arial"/>
-        </w:rPr>
-        <w:t xml:space="preserve"> y cómo la investigación propuesta, a diferencia de investigaciones previas, contribuirá, con  probabilidades de éxito, a la solución o comprensión del problema planteado.</w:t>
-      </w:r>
-    </w:p>
-    <w:p>
-      <w:pPr>
-        <w:jc w:val="both"/>
-        <w:rPr>
-          <w:rFonts w:ascii="Arial" w:hAnsi="Arial" w:cs="Arial"/>
-        </w:rPr>
-      </w:pPr>
-    </w:p>
-    <w:p>
-      <w:pPr>
-        <w:jc w:val="both"/>
-        <w:rPr>
-          <w:rFonts w:ascii="Arial" w:hAnsi="Arial" w:cs="Arial"/>
-        </w:rPr>
-      </w:pPr>
-      <w:r>
-        <w:rPr>
-          <w:rFonts w:ascii="Arial" w:hAnsi="Arial" w:cs="Arial"/>
-        </w:rPr>
-        <w:t xml:space="preserve">Esta sección incluye un ítem de aportes, en donde se exprese claramente </w:t>
-      </w:r>
-      <w:proofErr w:type="spellStart"/>
-      <w:r>
-        <w:rPr>
-          <w:rFonts w:ascii="Arial" w:hAnsi="Arial" w:cs="Arial"/>
-        </w:rPr>
-        <w:t>cuales</w:t>
-      </w:r>
-      <w:proofErr w:type="spellEnd"/>
-      <w:r>
-        <w:rPr>
-          <w:rFonts w:ascii="Arial" w:hAnsi="Arial" w:cs="Arial"/>
-        </w:rPr>
-        <w:t xml:space="preserve"> son los aportes investigativos y/o de innovación del trabajo de grado.</w:t>
-      </w:r>
-    </w:p>
-    <w:p>
-      <w:pPr>
-        <w:pStyle w:val="Ttulo1"/>
-      </w:pPr>
-      <w:bookmarkStart w:id="3" w:name="_Toc343178588"/>
-      <w:r>
         <w:t>Objetivos</w:t>
       </w:r>
       <w:bookmarkEnd w:id="3"/>
@@ -4546,7 +5485,6 @@
         <w:rPr>
           <w:rFonts w:ascii="Arial" w:hAnsi="Arial" w:cs="Arial"/>
         </w:rPr>
-        <w:lastRenderedPageBreak/>
         <w:t>Lorem</w:t>
       </w:r>
       <w:proofErr w:type="spellEnd"/>
@@ -5343,6 +6281,7 @@
       </w:pPr>
       <w:bookmarkStart w:id="6" w:name="_Toc343178591"/>
       <w:r>
+        <w:lastRenderedPageBreak/>
         <w:t>Actividades y cronograma</w:t>
       </w:r>
       <w:bookmarkEnd w:id="6"/>
@@ -6318,7 +7257,6 @@
                 <w:rFonts w:ascii="Arial" w:hAnsi="Arial" w:cs="Arial"/>
                 <w:b/>
               </w:rPr>
-              <w:lastRenderedPageBreak/>
               <w:t>TOTAL</w:t>
             </w:r>
           </w:p>
@@ -6392,6 +7330,7 @@
       </w:pPr>
       <w:bookmarkStart w:id="8" w:name="_Toc343178593"/>
       <w:r>
+        <w:lastRenderedPageBreak/>
         <w:t>Condiciones de entrega</w:t>
       </w:r>
       <w:bookmarkEnd w:id="8"/>
@@ -8018,25 +8957,81 @@
         <w:adjustRightInd w:val="0"/>
         <w:ind w:left="640" w:hanging="640"/>
         <w:rPr>
+          <w:rFonts w:ascii="Cambria" w:hAnsi="Cambria" w:cs="Times New Roman"/>
+          <w:noProof/>
+        </w:rPr>
+      </w:pPr>
+      <w:r>
+        <w:fldChar w:fldCharType="begin" w:fldLock="1"/>
+      </w:r>
+      <w:r>
+        <w:instrText xml:space="preserve">ADDIN Mendeley Bibliography CSL_BIBLIOGRAPHY </w:instrText>
+      </w:r>
+      <w:r>
+        <w:fldChar w:fldCharType="separate"/>
+      </w:r>
+      <w:r>
+        <w:rPr>
+          <w:rFonts w:ascii="Cambria" w:hAnsi="Cambria" w:cs="Times New Roman"/>
+          <w:noProof/>
+        </w:rPr>
+        <w:t>[1]</w:t>
+      </w:r>
+      <w:r>
+        <w:rPr>
+          <w:rFonts w:ascii="Cambria" w:hAnsi="Cambria" w:cs="Times New Roman"/>
+          <w:noProof/>
+        </w:rPr>
+        <w:tab/>
+        <w:t>M. de T. de la I. y las Comunicaciones, “Colombia llega a 30 millones de conexiones de banda ancha al cierre del 2017,” 2018. [Online]. Available: https://www.mintic.gov.co/portal/604/w3-article-72774.html. [Accessed: 18-Sep-2018].</w:t>
+      </w:r>
+    </w:p>
+    <w:p>
+      <w:pPr>
+        <w:widowControl w:val="0"/>
+        <w:autoSpaceDE w:val="0"/>
+        <w:autoSpaceDN w:val="0"/>
+        <w:adjustRightInd w:val="0"/>
+        <w:ind w:left="640" w:hanging="640"/>
+        <w:rPr>
+          <w:rFonts w:ascii="Cambria" w:hAnsi="Cambria" w:cs="Times New Roman"/>
+          <w:noProof/>
+        </w:rPr>
+      </w:pPr>
+      <w:r>
+        <w:rPr>
+          <w:rFonts w:ascii="Cambria" w:hAnsi="Cambria" w:cs="Times New Roman"/>
+          <w:noProof/>
+        </w:rPr>
+        <w:t>[2]</w:t>
+      </w:r>
+      <w:r>
+        <w:rPr>
+          <w:rFonts w:ascii="Cambria" w:hAnsi="Cambria" w:cs="Times New Roman"/>
+          <w:noProof/>
+        </w:rPr>
+        <w:tab/>
+        <w:t>R. Habibi and Z. Hajati, “Trust in e-commerce,” vol. 10, no. 3, pp. 917–922, 2015.</w:t>
+      </w:r>
+    </w:p>
+    <w:p>
+      <w:pPr>
+        <w:widowControl w:val="0"/>
+        <w:autoSpaceDE w:val="0"/>
+        <w:autoSpaceDN w:val="0"/>
+        <w:adjustRightInd w:val="0"/>
+        <w:ind w:left="640" w:hanging="640"/>
+        <w:rPr>
           <w:rFonts w:ascii="Cambria" w:hAnsi="Cambria"/>
           <w:noProof/>
         </w:rPr>
       </w:pPr>
       <w:r>
-        <w:fldChar w:fldCharType="begin" w:fldLock="1"/>
-      </w:r>
-      <w:r>
-        <w:instrText xml:space="preserve">ADDIN Mendeley Bibliography CSL_BIBLIOGRAPHY </w:instrText>
-      </w:r>
-      <w:r>
-        <w:fldChar w:fldCharType="separate"/>
-      </w:r>
-      <w:r>
         <w:rPr>
           <w:rFonts w:ascii="Cambria" w:hAnsi="Cambria" w:cs="Times New Roman"/>
           <w:noProof/>
         </w:rPr>
-        <w:t>[1]</w:t>
+        <w:t>[3]</w:t>
       </w:r>
       <w:r>
         <w:rPr>
@@ -8044,7 +9039,7 @@
           <w:noProof/>
         </w:rPr>
         <w:tab/>
-        <w:t>M. de T. de la I. y las Comunicaciones, “Colombia llega a 30 millones de conexiones de banda ancha al cierre del 2017,” 2018. [Online]. Available: https://www.mintic.gov.co/portal/604/w3-article-72774.html. [Accessed: 18-Sep-2018].</w:t>
+        <w:t>V. Shankar, G. L. Urban, and F. Sultan, “Online trust : a stakeholder perspective , concepts , implications , and future directions,” vol. 11, pp. 325–344, 2002.</w:t>
       </w:r>
     </w:p>
     <w:p>
@@ -10140,6 +11135,64 @@
           <w:szCs w:val="18"/>
         </w:rPr>
         <w:t>ommerce</w:t>
+      </w:r>
+      <w:r>
+        <w:rPr>
+          <w:rFonts w:ascii="Arial" w:hAnsi="Arial" w:cs="Arial"/>
+          <w:color w:val="000000"/>
+          <w:sz w:val="18"/>
+          <w:szCs w:val="18"/>
+        </w:rPr>
+        <w:t>.</w:t>
+      </w:r>
+    </w:p>
+  </w:footnote>
+  <w:footnote w:id="2">
+    <w:p>
+      <w:pPr>
+        <w:pStyle w:val="Textonotapie"/>
+        <w:rPr>
+          <w:rFonts w:ascii="Arial" w:hAnsi="Arial" w:cs="Arial"/>
+          <w:color w:val="000000"/>
+          <w:sz w:val="18"/>
+          <w:szCs w:val="18"/>
+        </w:rPr>
+      </w:pPr>
+      <w:r>
+        <w:rPr>
+          <w:rStyle w:val="Refdenotaalpie"/>
+        </w:rPr>
+        <w:footnoteRef/>
+      </w:r>
+      <w:r>
+        <w:t xml:space="preserve"> </w:t>
+      </w:r>
+      <w:r>
+        <w:rPr>
+          <w:rFonts w:ascii="Arial" w:hAnsi="Arial" w:cs="Arial"/>
+          <w:color w:val="000000"/>
+          <w:sz w:val="18"/>
+          <w:szCs w:val="18"/>
+        </w:rPr>
+        <w:t xml:space="preserve">Mercadeo </w:t>
+      </w:r>
+      <w:r>
+        <w:rPr>
+          <w:rFonts w:ascii="Arial" w:hAnsi="Arial" w:cs="Arial"/>
+          <w:color w:val="000000"/>
+          <w:sz w:val="18"/>
+          <w:szCs w:val="18"/>
+        </w:rPr>
+        <w:t xml:space="preserve">del nombre en inglés, </w:t>
+      </w:r>
+      <w:r>
+        <w:rPr>
+          <w:rFonts w:ascii="Arial" w:hAnsi="Arial" w:cs="Arial"/>
+          <w:color w:val="000000"/>
+          <w:sz w:val="18"/>
+          <w:szCs w:val="18"/>
+        </w:rPr>
+        <w:t>marketing</w:t>
       </w:r>
       <w:r>
         <w:rPr>
@@ -12501,7 +13554,7 @@
 </file>
 
 <file path=customXml/itemProps1.xml><?xml version="1.0" encoding="utf-8"?>
-<ds:datastoreItem xmlns:ds="http://schemas.openxmlformats.org/officeDocument/2006/customXml" ds:itemID="{DD2D4D35-7D57-4893-ACEE-8BC321CC5615}">
+<ds:datastoreItem xmlns:ds="http://schemas.openxmlformats.org/officeDocument/2006/customXml" ds:itemID="{1E589AC1-F769-44D7-A16F-9D000D75276D}">
   <ds:schemaRefs>
     <ds:schemaRef ds:uri="http://schemas.openxmlformats.org/officeDocument/2006/bibliography"/>
   </ds:schemaRefs>

</xml_diff>